<commit_message>
[Technique] Plus de tests sur les notifications, et correction de la demande d'amis.
</commit_message>
<xml_diff>
--- a/doc/Notifications.docx
+++ b/doc/Notifications.docx
@@ -2,6 +2,16 @@
 <file path=word/document.xml><?xml version="1.0" encoding="utf-8"?>
 <w:document xmlns:wpc="http://schemas.microsoft.com/office/word/2010/wordprocessingCanvas" xmlns:cx="http://schemas.microsoft.com/office/drawing/2014/chartex" xmlns:cx1="http://schemas.microsoft.com/office/drawing/2015/9/8/chartex" xmlns:cx2="http://schemas.microsoft.com/office/drawing/2015/10/21/chartex" xmlns:cx3="http://schemas.microsoft.com/office/drawing/2016/5/9/chartex" xmlns:cx4="http://schemas.microsoft.com/office/drawing/2016/5/10/chartex" xmlns:cx5="http://schemas.microsoft.com/office/drawing/2016/5/11/chartex" xmlns:cx6="http://schemas.microsoft.com/office/drawing/2016/5/12/chartex" xmlns:cx7="http://schemas.microsoft.com/office/drawing/2016/5/13/chartex" xmlns:cx8="http://schemas.microsoft.com/office/drawing/2016/5/14/chartex" xmlns:mc="http://schemas.openxmlformats.org/markup-compatibility/2006" xmlns:aink="http://schemas.microsoft.com/office/drawing/2016/ink" xmlns:am3d="http://schemas.microsoft.com/office/drawing/2017/model3d" xmlns:o="urn:schemas-microsoft-com:office:office" xmlns:r="http://schemas.openxmlformats.org/officeDocument/2006/relationships" xmlns:m="http://schemas.openxmlformats.org/officeDocument/2006/math" xmlns:v="urn:schemas-microsoft-com:vml" xmlns:wp14="http://schemas.microsoft.com/office/word/2010/wordprocessingDrawing" xmlns:wp="http://schemas.openxmlformats.org/drawingml/2006/wordprocessingDrawing" xmlns:w10="urn:schemas-microsoft-com:office:word" xmlns:w="http://schemas.openxmlformats.org/wordprocessingml/2006/main" xmlns:w14="http://schemas.microsoft.com/office/word/2010/wordml" xmlns:w15="http://schemas.microsoft.com/office/word/2012/wordml" xmlns:w16cid="http://schemas.microsoft.com/office/word/2016/wordml/cid" xmlns:w16se="http://schemas.microsoft.com/office/word/2015/wordml/symex" xmlns:wpg="http://schemas.microsoft.com/office/word/2010/wordprocessingGroup" xmlns:wpi="http://schemas.microsoft.com/office/word/2010/wordprocessingInk" xmlns:wne="http://schemas.microsoft.com/office/word/2006/wordml" xmlns:wps="http://schemas.microsoft.com/office/word/2010/wordprocessingShape" mc:Ignorable="w14 w15 w16se w16cid wp14">
   <w:body>
+    <w:p>
+      <w:r>
+        <w:t>Définit pour chaque type de notification quand elle est supprimée automatiquement. Elles peuvent bien entendu toutes être supprimées à la main.</w:t>
+      </w:r>
+    </w:p>
+    <w:p>
+      <w:r>
+        <w:t>Toutes ces informations sont testées.</w:t>
+      </w:r>
+    </w:p>
     <w:p>
       <w:pPr>
         <w:pStyle w:val="Heading1"/>
@@ -88,8 +98,264 @@
           <w:lang w:val="en-US"/>
         </w:rPr>
       </w:pPr>
+    </w:p>
+    <w:p>
+      <w:pPr>
+        <w:rPr>
+          <w:lang w:val="en-US"/>
+        </w:rPr>
+      </w:pPr>
+      <w:r>
+        <w:rPr>
+          <w:lang w:val="en-US"/>
+        </w:rPr>
+        <w:t xml:space="preserve">Jamais </w:t>
+      </w:r>
+      <w:proofErr w:type="spellStart"/>
+      <w:r>
+        <w:rPr>
+          <w:lang w:val="en-US"/>
+        </w:rPr>
+        <w:t>supprimé</w:t>
+      </w:r>
+      <w:r>
+        <w:rPr>
+          <w:lang w:val="en-US"/>
+        </w:rPr>
+        <w:t>e</w:t>
+      </w:r>
+      <w:proofErr w:type="spellEnd"/>
+      <w:r>
+        <w:rPr>
+          <w:lang w:val="en-US"/>
+        </w:rPr>
+        <w:t>.</w:t>
+      </w:r>
+    </w:p>
+    <w:p>
+      <w:pPr>
+        <w:rPr>
+          <w:lang w:val="en-US"/>
+        </w:rPr>
+      </w:pPr>
+    </w:p>
+    <w:p>
+      <w:pPr>
+        <w:pStyle w:val="Heading1"/>
+        <w:rPr>
+          <w:lang w:val="en-US"/>
+        </w:rPr>
+      </w:pPr>
+      <w:proofErr w:type="spellStart"/>
+      <w:r>
+        <w:rPr>
+          <w:lang w:val="en-US"/>
+        </w:rPr>
+        <w:t>NotifConfirmedUpToDate</w:t>
+      </w:r>
+      <w:proofErr w:type="spellEnd"/>
+    </w:p>
+    <w:p>
+      <w:pPr>
+        <w:rPr>
+          <w:lang w:val="en-US"/>
+        </w:rPr>
+      </w:pPr>
+    </w:p>
+    <w:p>
+      <w:pPr>
+        <w:pStyle w:val="ListParagraph"/>
+        <w:numPr>
+          <w:ilvl w:val="0"/>
+          <w:numId w:val="2"/>
+        </w:numPr>
+      </w:pPr>
+      <w:r>
+        <w:t>Supprimée lorsque on confirme s</w:t>
+      </w:r>
+      <w:r>
+        <w:t>ur la même idée</w:t>
+      </w:r>
+    </w:p>
+    <w:p/>
+    <w:p>
+      <w:pPr>
+        <w:pStyle w:val="Heading1"/>
+        <w:rPr>
+          <w:lang w:val="en-US"/>
+        </w:rPr>
+      </w:pPr>
+      <w:proofErr w:type="spellStart"/>
+      <w:r>
+        <w:rPr>
+          <w:lang w:val="en-US"/>
+        </w:rPr>
+        <w:t>NotifDemandeAcceptee</w:t>
+      </w:r>
+      <w:proofErr w:type="spellEnd"/>
+    </w:p>
+    <w:p>
+      <w:pPr>
+        <w:rPr>
+          <w:lang w:val="en-US"/>
+        </w:rPr>
+      </w:pPr>
+    </w:p>
+    <w:p>
+      <w:pPr>
+        <w:pStyle w:val="ListParagraph"/>
+        <w:numPr>
+          <w:ilvl w:val="0"/>
+          <w:numId w:val="3"/>
+        </w:numPr>
+      </w:pPr>
+      <w:r>
+        <w:t>Supprimée lorsque l’on détruit l</w:t>
+      </w:r>
+      <w:r>
+        <w:t>’amitié</w:t>
+      </w:r>
+    </w:p>
+    <w:p>
+      <w:pPr>
+        <w:pStyle w:val="Heading1"/>
+        <w:rPr>
+          <w:lang w:val="en-US"/>
+        </w:rPr>
+      </w:pPr>
+      <w:proofErr w:type="spellStart"/>
+      <w:r>
+        <w:rPr>
+          <w:lang w:val="en-US"/>
+        </w:rPr>
+        <w:t>NotifDemandeRefusee</w:t>
+      </w:r>
+      <w:proofErr w:type="spellEnd"/>
+    </w:p>
+    <w:p>
+      <w:pPr>
+        <w:rPr>
+          <w:lang w:val="en-US"/>
+        </w:rPr>
+      </w:pPr>
+    </w:p>
+    <w:p>
+      <w:pPr>
+        <w:pStyle w:val="ListParagraph"/>
+        <w:numPr>
+          <w:ilvl w:val="0"/>
+          <w:numId w:val="4"/>
+        </w:numPr>
+      </w:pPr>
+      <w:r>
+        <w:t xml:space="preserve">Supprimée </w:t>
+      </w:r>
+      <w:r>
+        <w:t>lorsqu’on devient ami</w:t>
+      </w:r>
+    </w:p>
+    <w:p>
+      <w:pPr>
+        <w:rPr>
+          <w:lang w:val="en-US"/>
+        </w:rPr>
+      </w:pPr>
+    </w:p>
+    <w:p>
+      <w:pPr>
+        <w:pStyle w:val="Heading1"/>
+        <w:rPr>
+          <w:lang w:val="en-US"/>
+        </w:rPr>
+      </w:pPr>
+      <w:proofErr w:type="spellStart"/>
+      <w:r>
+        <w:rPr>
+          <w:lang w:val="en-US"/>
+        </w:rPr>
+        <w:t>NotifErrorOccured</w:t>
+      </w:r>
+      <w:proofErr w:type="spellEnd"/>
+    </w:p>
+    <w:p>
+      <w:pPr>
+        <w:rPr>
+          <w:lang w:val="en-US"/>
+        </w:rPr>
+      </w:pPr>
+    </w:p>
+    <w:p>
+      <w:r>
+        <w:t>Technique, jamais supprimée. Ne d</w:t>
+      </w:r>
+      <w:r>
+        <w:t>evrait apparaître que pour les admins.</w:t>
+      </w:r>
+    </w:p>
+    <w:p/>
+    <w:p>
+      <w:pPr>
+        <w:pStyle w:val="Heading1"/>
+        <w:rPr>
+          <w:lang w:val="en-US"/>
+        </w:rPr>
+      </w:pPr>
+      <w:proofErr w:type="spellStart"/>
+      <w:r>
+        <w:rPr>
+          <w:lang w:val="en-US"/>
+        </w:rPr>
+        <w:t>NotifFriendshipDropped</w:t>
+      </w:r>
+      <w:proofErr w:type="spellEnd"/>
+    </w:p>
+    <w:p>
+      <w:pPr>
+        <w:rPr>
+          <w:lang w:val="en-US"/>
+        </w:rPr>
+      </w:pPr>
+    </w:p>
+    <w:p>
+      <w:pPr>
+        <w:pStyle w:val="ListParagraph"/>
+        <w:numPr>
+          <w:ilvl w:val="0"/>
+          <w:numId w:val="5"/>
+        </w:numPr>
+      </w:pPr>
+      <w:r>
+        <w:t xml:space="preserve">Supprimée </w:t>
+      </w:r>
+      <w:r>
+        <w:t>lorsqu’on devient ami</w:t>
+      </w:r>
+    </w:p>
+    <w:p>
+      <w:pPr>
+        <w:pStyle w:val="Heading1"/>
+        <w:rPr>
+          <w:lang w:val="en-US"/>
+        </w:rPr>
+      </w:pPr>
       <w:bookmarkStart w:id="0" w:name="_GoBack"/>
       <w:bookmarkEnd w:id="0"/>
+      <w:proofErr w:type="spellStart"/>
+      <w:r>
+        <w:rPr>
+          <w:lang w:val="en-US"/>
+        </w:rPr>
+        <w:lastRenderedPageBreak/>
+        <w:t>NotifGroupSuggestion</w:t>
+      </w:r>
+      <w:proofErr w:type="spellEnd"/>
+    </w:p>
+    <w:p>
+      <w:pPr>
+        <w:rPr>
+          <w:lang w:val="en-US"/>
+        </w:rPr>
+      </w:pPr>
     </w:p>
     <w:p>
       <w:pPr>
@@ -110,7 +376,7 @@
         <w:rPr>
           <w:lang w:val="en-US"/>
         </w:rPr>
-        <w:t>NotifConfirmedUpToDate</w:t>
+        <w:t>NotifIdeaAddedByFriend</w:t>
       </w:r>
       <w:proofErr w:type="spellEnd"/>
     </w:p>
@@ -140,187 +406,6 @@
         <w:rPr>
           <w:lang w:val="en-US"/>
         </w:rPr>
-        <w:t>NotifDemandeAcceptee</w:t>
-      </w:r>
-      <w:proofErr w:type="spellEnd"/>
-    </w:p>
-    <w:p>
-      <w:pPr>
-        <w:rPr>
-          <w:lang w:val="en-US"/>
-        </w:rPr>
-      </w:pPr>
-    </w:p>
-    <w:p>
-      <w:pPr>
-        <w:rPr>
-          <w:lang w:val="en-US"/>
-        </w:rPr>
-      </w:pPr>
-    </w:p>
-    <w:p>
-      <w:pPr>
-        <w:pStyle w:val="Heading1"/>
-        <w:rPr>
-          <w:lang w:val="en-US"/>
-        </w:rPr>
-      </w:pPr>
-      <w:proofErr w:type="spellStart"/>
-      <w:r>
-        <w:rPr>
-          <w:lang w:val="en-US"/>
-        </w:rPr>
-        <w:t>NotifDemandeRefusee</w:t>
-      </w:r>
-      <w:proofErr w:type="spellEnd"/>
-    </w:p>
-    <w:p>
-      <w:pPr>
-        <w:rPr>
-          <w:lang w:val="en-US"/>
-        </w:rPr>
-      </w:pPr>
-    </w:p>
-    <w:p>
-      <w:pPr>
-        <w:rPr>
-          <w:lang w:val="en-US"/>
-        </w:rPr>
-      </w:pPr>
-    </w:p>
-    <w:p>
-      <w:pPr>
-        <w:pStyle w:val="Heading1"/>
-        <w:rPr>
-          <w:lang w:val="en-US"/>
-        </w:rPr>
-      </w:pPr>
-      <w:proofErr w:type="spellStart"/>
-      <w:r>
-        <w:rPr>
-          <w:lang w:val="en-US"/>
-        </w:rPr>
-        <w:t>NotifErrorOccured</w:t>
-      </w:r>
-      <w:proofErr w:type="spellEnd"/>
-    </w:p>
-    <w:p>
-      <w:pPr>
-        <w:rPr>
-          <w:lang w:val="en-US"/>
-        </w:rPr>
-      </w:pPr>
-    </w:p>
-    <w:p>
-      <w:pPr>
-        <w:rPr>
-          <w:lang w:val="en-US"/>
-        </w:rPr>
-      </w:pPr>
-    </w:p>
-    <w:p>
-      <w:pPr>
-        <w:pStyle w:val="Heading1"/>
-        <w:rPr>
-          <w:lang w:val="en-US"/>
-        </w:rPr>
-      </w:pPr>
-      <w:proofErr w:type="spellStart"/>
-      <w:r>
-        <w:rPr>
-          <w:lang w:val="en-US"/>
-        </w:rPr>
-        <w:t>NotifFriendshipDropped</w:t>
-      </w:r>
-      <w:proofErr w:type="spellEnd"/>
-    </w:p>
-    <w:p>
-      <w:pPr>
-        <w:rPr>
-          <w:lang w:val="en-US"/>
-        </w:rPr>
-      </w:pPr>
-    </w:p>
-    <w:p>
-      <w:pPr>
-        <w:rPr>
-          <w:lang w:val="en-US"/>
-        </w:rPr>
-      </w:pPr>
-    </w:p>
-    <w:p>
-      <w:pPr>
-        <w:pStyle w:val="Heading1"/>
-        <w:rPr>
-          <w:lang w:val="en-US"/>
-        </w:rPr>
-      </w:pPr>
-      <w:proofErr w:type="spellStart"/>
-      <w:r>
-        <w:rPr>
-          <w:lang w:val="en-US"/>
-        </w:rPr>
-        <w:t>NotifGroupSuggestion</w:t>
-      </w:r>
-      <w:proofErr w:type="spellEnd"/>
-    </w:p>
-    <w:p>
-      <w:pPr>
-        <w:rPr>
-          <w:lang w:val="en-US"/>
-        </w:rPr>
-      </w:pPr>
-    </w:p>
-    <w:p>
-      <w:pPr>
-        <w:rPr>
-          <w:lang w:val="en-US"/>
-        </w:rPr>
-      </w:pPr>
-    </w:p>
-    <w:p>
-      <w:pPr>
-        <w:pStyle w:val="Heading1"/>
-        <w:rPr>
-          <w:lang w:val="en-US"/>
-        </w:rPr>
-      </w:pPr>
-      <w:proofErr w:type="spellStart"/>
-      <w:r>
-        <w:rPr>
-          <w:lang w:val="en-US"/>
-        </w:rPr>
-        <w:t>NotifIdeaAddedByFriend</w:t>
-      </w:r>
-      <w:proofErr w:type="spellEnd"/>
-    </w:p>
-    <w:p>
-      <w:pPr>
-        <w:rPr>
-          <w:lang w:val="en-US"/>
-        </w:rPr>
-      </w:pPr>
-    </w:p>
-    <w:p>
-      <w:pPr>
-        <w:rPr>
-          <w:lang w:val="en-US"/>
-        </w:rPr>
-      </w:pPr>
-    </w:p>
-    <w:p>
-      <w:pPr>
-        <w:pStyle w:val="Heading1"/>
-        <w:rPr>
-          <w:lang w:val="en-US"/>
-        </w:rPr>
-      </w:pPr>
-      <w:proofErr w:type="spellStart"/>
-      <w:r>
-        <w:rPr>
-          <w:lang w:val="en-US"/>
-        </w:rPr>
-        <w:lastRenderedPageBreak/>
         <w:t>NotifIdeaModifiedWhenBirthdayIsSoon</w:t>
       </w:r>
       <w:proofErr w:type="spellEnd"/>
@@ -481,6 +566,178 @@
 <file path=word/numbering.xml><?xml version="1.0" encoding="utf-8"?>
 <w:numbering xmlns:wpc="http://schemas.microsoft.com/office/word/2010/wordprocessingCanvas" xmlns:cx="http://schemas.microsoft.com/office/drawing/2014/chartex" xmlns:cx1="http://schemas.microsoft.com/office/drawing/2015/9/8/chartex" xmlns:cx2="http://schemas.microsoft.com/office/drawing/2015/10/21/chartex" xmlns:cx3="http://schemas.microsoft.com/office/drawing/2016/5/9/chartex" xmlns:cx4="http://schemas.microsoft.com/office/drawing/2016/5/10/chartex" xmlns:cx5="http://schemas.microsoft.com/office/drawing/2016/5/11/chartex" xmlns:cx6="http://schemas.microsoft.com/office/drawing/2016/5/12/chartex" xmlns:cx7="http://schemas.microsoft.com/office/drawing/2016/5/13/chartex" xmlns:cx8="http://schemas.microsoft.com/office/drawing/2016/5/14/chartex" xmlns:mc="http://schemas.openxmlformats.org/markup-compatibility/2006" xmlns:aink="http://schemas.microsoft.com/office/drawing/2016/ink" xmlns:am3d="http://schemas.microsoft.com/office/drawing/2017/model3d" xmlns:o="urn:schemas-microsoft-com:office:office" xmlns:r="http://schemas.openxmlformats.org/officeDocument/2006/relationships" xmlns:m="http://schemas.openxmlformats.org/officeDocument/2006/math" xmlns:v="urn:schemas-microsoft-com:vml" xmlns:wp14="http://schemas.microsoft.com/office/word/2010/wordprocessingDrawing" xmlns:wp="http://schemas.openxmlformats.org/drawingml/2006/wordprocessingDrawing" xmlns:w10="urn:schemas-microsoft-com:office:word" xmlns:w="http://schemas.openxmlformats.org/wordprocessingml/2006/main" xmlns:w14="http://schemas.microsoft.com/office/word/2010/wordml" xmlns:w15="http://schemas.microsoft.com/office/word/2012/wordml" xmlns:w16cid="http://schemas.microsoft.com/office/word/2016/wordml/cid" xmlns:w16se="http://schemas.microsoft.com/office/word/2015/wordml/symex" xmlns:wpg="http://schemas.microsoft.com/office/word/2010/wordprocessingGroup" xmlns:wpi="http://schemas.microsoft.com/office/word/2010/wordprocessingInk" xmlns:wne="http://schemas.microsoft.com/office/word/2006/wordml" xmlns:wps="http://schemas.microsoft.com/office/word/2010/wordprocessingShape" mc:Ignorable="w14 w15 w16se w16cid wp14">
   <w:abstractNum w:abstractNumId="0" w15:restartNumberingAfterBreak="0">
+    <w:nsid w:val="2A07134E"/>
+    <w:multiLevelType w:val="hybridMultilevel"/>
+    <w:tmpl w:val="5D8400CC"/>
+    <w:lvl w:ilvl="0" w:tplc="040C000F">
+      <w:start w:val="1"/>
+      <w:numFmt w:val="decimal"/>
+      <w:lvlText w:val="%1."/>
+      <w:lvlJc w:val="left"/>
+      <w:pPr>
+        <w:ind w:left="720" w:hanging="360"/>
+      </w:pPr>
+    </w:lvl>
+    <w:lvl w:ilvl="1" w:tplc="040C0019" w:tentative="1">
+      <w:start w:val="1"/>
+      <w:numFmt w:val="lowerLetter"/>
+      <w:lvlText w:val="%2."/>
+      <w:lvlJc w:val="left"/>
+      <w:pPr>
+        <w:ind w:left="1440" w:hanging="360"/>
+      </w:pPr>
+    </w:lvl>
+    <w:lvl w:ilvl="2" w:tplc="040C001B" w:tentative="1">
+      <w:start w:val="1"/>
+      <w:numFmt w:val="lowerRoman"/>
+      <w:lvlText w:val="%3."/>
+      <w:lvlJc w:val="right"/>
+      <w:pPr>
+        <w:ind w:left="2160" w:hanging="180"/>
+      </w:pPr>
+    </w:lvl>
+    <w:lvl w:ilvl="3" w:tplc="040C000F" w:tentative="1">
+      <w:start w:val="1"/>
+      <w:numFmt w:val="decimal"/>
+      <w:lvlText w:val="%4."/>
+      <w:lvlJc w:val="left"/>
+      <w:pPr>
+        <w:ind w:left="2880" w:hanging="360"/>
+      </w:pPr>
+    </w:lvl>
+    <w:lvl w:ilvl="4" w:tplc="040C0019" w:tentative="1">
+      <w:start w:val="1"/>
+      <w:numFmt w:val="lowerLetter"/>
+      <w:lvlText w:val="%5."/>
+      <w:lvlJc w:val="left"/>
+      <w:pPr>
+        <w:ind w:left="3600" w:hanging="360"/>
+      </w:pPr>
+    </w:lvl>
+    <w:lvl w:ilvl="5" w:tplc="040C001B" w:tentative="1">
+      <w:start w:val="1"/>
+      <w:numFmt w:val="lowerRoman"/>
+      <w:lvlText w:val="%6."/>
+      <w:lvlJc w:val="right"/>
+      <w:pPr>
+        <w:ind w:left="4320" w:hanging="180"/>
+      </w:pPr>
+    </w:lvl>
+    <w:lvl w:ilvl="6" w:tplc="040C000F" w:tentative="1">
+      <w:start w:val="1"/>
+      <w:numFmt w:val="decimal"/>
+      <w:lvlText w:val="%7."/>
+      <w:lvlJc w:val="left"/>
+      <w:pPr>
+        <w:ind w:left="5040" w:hanging="360"/>
+      </w:pPr>
+    </w:lvl>
+    <w:lvl w:ilvl="7" w:tplc="040C0019" w:tentative="1">
+      <w:start w:val="1"/>
+      <w:numFmt w:val="lowerLetter"/>
+      <w:lvlText w:val="%8."/>
+      <w:lvlJc w:val="left"/>
+      <w:pPr>
+        <w:ind w:left="5760" w:hanging="360"/>
+      </w:pPr>
+    </w:lvl>
+    <w:lvl w:ilvl="8" w:tplc="040C001B" w:tentative="1">
+      <w:start w:val="1"/>
+      <w:numFmt w:val="lowerRoman"/>
+      <w:lvlText w:val="%9."/>
+      <w:lvlJc w:val="right"/>
+      <w:pPr>
+        <w:ind w:left="6480" w:hanging="180"/>
+      </w:pPr>
+    </w:lvl>
+  </w:abstractNum>
+  <w:abstractNum w:abstractNumId="1" w15:restartNumberingAfterBreak="0">
+    <w:nsid w:val="2BF8717D"/>
+    <w:multiLevelType w:val="hybridMultilevel"/>
+    <w:tmpl w:val="5D8400CC"/>
+    <w:lvl w:ilvl="0" w:tplc="040C000F">
+      <w:start w:val="1"/>
+      <w:numFmt w:val="decimal"/>
+      <w:lvlText w:val="%1."/>
+      <w:lvlJc w:val="left"/>
+      <w:pPr>
+        <w:ind w:left="720" w:hanging="360"/>
+      </w:pPr>
+    </w:lvl>
+    <w:lvl w:ilvl="1" w:tplc="040C0019" w:tentative="1">
+      <w:start w:val="1"/>
+      <w:numFmt w:val="lowerLetter"/>
+      <w:lvlText w:val="%2."/>
+      <w:lvlJc w:val="left"/>
+      <w:pPr>
+        <w:ind w:left="1440" w:hanging="360"/>
+      </w:pPr>
+    </w:lvl>
+    <w:lvl w:ilvl="2" w:tplc="040C001B" w:tentative="1">
+      <w:start w:val="1"/>
+      <w:numFmt w:val="lowerRoman"/>
+      <w:lvlText w:val="%3."/>
+      <w:lvlJc w:val="right"/>
+      <w:pPr>
+        <w:ind w:left="2160" w:hanging="180"/>
+      </w:pPr>
+    </w:lvl>
+    <w:lvl w:ilvl="3" w:tplc="040C000F" w:tentative="1">
+      <w:start w:val="1"/>
+      <w:numFmt w:val="decimal"/>
+      <w:lvlText w:val="%4."/>
+      <w:lvlJc w:val="left"/>
+      <w:pPr>
+        <w:ind w:left="2880" w:hanging="360"/>
+      </w:pPr>
+    </w:lvl>
+    <w:lvl w:ilvl="4" w:tplc="040C0019" w:tentative="1">
+      <w:start w:val="1"/>
+      <w:numFmt w:val="lowerLetter"/>
+      <w:lvlText w:val="%5."/>
+      <w:lvlJc w:val="left"/>
+      <w:pPr>
+        <w:ind w:left="3600" w:hanging="360"/>
+      </w:pPr>
+    </w:lvl>
+    <w:lvl w:ilvl="5" w:tplc="040C001B" w:tentative="1">
+      <w:start w:val="1"/>
+      <w:numFmt w:val="lowerRoman"/>
+      <w:lvlText w:val="%6."/>
+      <w:lvlJc w:val="right"/>
+      <w:pPr>
+        <w:ind w:left="4320" w:hanging="180"/>
+      </w:pPr>
+    </w:lvl>
+    <w:lvl w:ilvl="6" w:tplc="040C000F" w:tentative="1">
+      <w:start w:val="1"/>
+      <w:numFmt w:val="decimal"/>
+      <w:lvlText w:val="%7."/>
+      <w:lvlJc w:val="left"/>
+      <w:pPr>
+        <w:ind w:left="5040" w:hanging="360"/>
+      </w:pPr>
+    </w:lvl>
+    <w:lvl w:ilvl="7" w:tplc="040C0019" w:tentative="1">
+      <w:start w:val="1"/>
+      <w:numFmt w:val="lowerLetter"/>
+      <w:lvlText w:val="%8."/>
+      <w:lvlJc w:val="left"/>
+      <w:pPr>
+        <w:ind w:left="5760" w:hanging="360"/>
+      </w:pPr>
+    </w:lvl>
+    <w:lvl w:ilvl="8" w:tplc="040C001B" w:tentative="1">
+      <w:start w:val="1"/>
+      <w:numFmt w:val="lowerRoman"/>
+      <w:lvlText w:val="%9."/>
+      <w:lvlJc w:val="right"/>
+      <w:pPr>
+        <w:ind w:left="6480" w:hanging="180"/>
+      </w:pPr>
+    </w:lvl>
+  </w:abstractNum>
+  <w:abstractNum w:abstractNumId="2" w15:restartNumberingAfterBreak="0">
     <w:nsid w:val="49F04958"/>
     <w:multiLevelType w:val="hybridMultilevel"/>
     <w:tmpl w:val="DC92826C"/>
@@ -566,8 +823,192 @@
       </w:pPr>
     </w:lvl>
   </w:abstractNum>
+  <w:abstractNum w:abstractNumId="3" w15:restartNumberingAfterBreak="0">
+    <w:nsid w:val="65AB0D0F"/>
+    <w:multiLevelType w:val="hybridMultilevel"/>
+    <w:tmpl w:val="5D8400CC"/>
+    <w:lvl w:ilvl="0" w:tplc="040C000F">
+      <w:start w:val="1"/>
+      <w:numFmt w:val="decimal"/>
+      <w:lvlText w:val="%1."/>
+      <w:lvlJc w:val="left"/>
+      <w:pPr>
+        <w:ind w:left="720" w:hanging="360"/>
+      </w:pPr>
+    </w:lvl>
+    <w:lvl w:ilvl="1" w:tplc="040C0019" w:tentative="1">
+      <w:start w:val="1"/>
+      <w:numFmt w:val="lowerLetter"/>
+      <w:lvlText w:val="%2."/>
+      <w:lvlJc w:val="left"/>
+      <w:pPr>
+        <w:ind w:left="1440" w:hanging="360"/>
+      </w:pPr>
+    </w:lvl>
+    <w:lvl w:ilvl="2" w:tplc="040C001B" w:tentative="1">
+      <w:start w:val="1"/>
+      <w:numFmt w:val="lowerRoman"/>
+      <w:lvlText w:val="%3."/>
+      <w:lvlJc w:val="right"/>
+      <w:pPr>
+        <w:ind w:left="2160" w:hanging="180"/>
+      </w:pPr>
+    </w:lvl>
+    <w:lvl w:ilvl="3" w:tplc="040C000F" w:tentative="1">
+      <w:start w:val="1"/>
+      <w:numFmt w:val="decimal"/>
+      <w:lvlText w:val="%4."/>
+      <w:lvlJc w:val="left"/>
+      <w:pPr>
+        <w:ind w:left="2880" w:hanging="360"/>
+      </w:pPr>
+    </w:lvl>
+    <w:lvl w:ilvl="4" w:tplc="040C0019" w:tentative="1">
+      <w:start w:val="1"/>
+      <w:numFmt w:val="lowerLetter"/>
+      <w:lvlText w:val="%5."/>
+      <w:lvlJc w:val="left"/>
+      <w:pPr>
+        <w:ind w:left="3600" w:hanging="360"/>
+      </w:pPr>
+    </w:lvl>
+    <w:lvl w:ilvl="5" w:tplc="040C001B" w:tentative="1">
+      <w:start w:val="1"/>
+      <w:numFmt w:val="lowerRoman"/>
+      <w:lvlText w:val="%6."/>
+      <w:lvlJc w:val="right"/>
+      <w:pPr>
+        <w:ind w:left="4320" w:hanging="180"/>
+      </w:pPr>
+    </w:lvl>
+    <w:lvl w:ilvl="6" w:tplc="040C000F" w:tentative="1">
+      <w:start w:val="1"/>
+      <w:numFmt w:val="decimal"/>
+      <w:lvlText w:val="%7."/>
+      <w:lvlJc w:val="left"/>
+      <w:pPr>
+        <w:ind w:left="5040" w:hanging="360"/>
+      </w:pPr>
+    </w:lvl>
+    <w:lvl w:ilvl="7" w:tplc="040C0019" w:tentative="1">
+      <w:start w:val="1"/>
+      <w:numFmt w:val="lowerLetter"/>
+      <w:lvlText w:val="%8."/>
+      <w:lvlJc w:val="left"/>
+      <w:pPr>
+        <w:ind w:left="5760" w:hanging="360"/>
+      </w:pPr>
+    </w:lvl>
+    <w:lvl w:ilvl="8" w:tplc="040C001B" w:tentative="1">
+      <w:start w:val="1"/>
+      <w:numFmt w:val="lowerRoman"/>
+      <w:lvlText w:val="%9."/>
+      <w:lvlJc w:val="right"/>
+      <w:pPr>
+        <w:ind w:left="6480" w:hanging="180"/>
+      </w:pPr>
+    </w:lvl>
+  </w:abstractNum>
+  <w:abstractNum w:abstractNumId="4" w15:restartNumberingAfterBreak="0">
+    <w:nsid w:val="778F75C7"/>
+    <w:multiLevelType w:val="hybridMultilevel"/>
+    <w:tmpl w:val="5D8400CC"/>
+    <w:lvl w:ilvl="0" w:tplc="040C000F">
+      <w:start w:val="1"/>
+      <w:numFmt w:val="decimal"/>
+      <w:lvlText w:val="%1."/>
+      <w:lvlJc w:val="left"/>
+      <w:pPr>
+        <w:ind w:left="720" w:hanging="360"/>
+      </w:pPr>
+    </w:lvl>
+    <w:lvl w:ilvl="1" w:tplc="040C0019" w:tentative="1">
+      <w:start w:val="1"/>
+      <w:numFmt w:val="lowerLetter"/>
+      <w:lvlText w:val="%2."/>
+      <w:lvlJc w:val="left"/>
+      <w:pPr>
+        <w:ind w:left="1440" w:hanging="360"/>
+      </w:pPr>
+    </w:lvl>
+    <w:lvl w:ilvl="2" w:tplc="040C001B" w:tentative="1">
+      <w:start w:val="1"/>
+      <w:numFmt w:val="lowerRoman"/>
+      <w:lvlText w:val="%3."/>
+      <w:lvlJc w:val="right"/>
+      <w:pPr>
+        <w:ind w:left="2160" w:hanging="180"/>
+      </w:pPr>
+    </w:lvl>
+    <w:lvl w:ilvl="3" w:tplc="040C000F" w:tentative="1">
+      <w:start w:val="1"/>
+      <w:numFmt w:val="decimal"/>
+      <w:lvlText w:val="%4."/>
+      <w:lvlJc w:val="left"/>
+      <w:pPr>
+        <w:ind w:left="2880" w:hanging="360"/>
+      </w:pPr>
+    </w:lvl>
+    <w:lvl w:ilvl="4" w:tplc="040C0019" w:tentative="1">
+      <w:start w:val="1"/>
+      <w:numFmt w:val="lowerLetter"/>
+      <w:lvlText w:val="%5."/>
+      <w:lvlJc w:val="left"/>
+      <w:pPr>
+        <w:ind w:left="3600" w:hanging="360"/>
+      </w:pPr>
+    </w:lvl>
+    <w:lvl w:ilvl="5" w:tplc="040C001B" w:tentative="1">
+      <w:start w:val="1"/>
+      <w:numFmt w:val="lowerRoman"/>
+      <w:lvlText w:val="%6."/>
+      <w:lvlJc w:val="right"/>
+      <w:pPr>
+        <w:ind w:left="4320" w:hanging="180"/>
+      </w:pPr>
+    </w:lvl>
+    <w:lvl w:ilvl="6" w:tplc="040C000F" w:tentative="1">
+      <w:start w:val="1"/>
+      <w:numFmt w:val="decimal"/>
+      <w:lvlText w:val="%7."/>
+      <w:lvlJc w:val="left"/>
+      <w:pPr>
+        <w:ind w:left="5040" w:hanging="360"/>
+      </w:pPr>
+    </w:lvl>
+    <w:lvl w:ilvl="7" w:tplc="040C0019" w:tentative="1">
+      <w:start w:val="1"/>
+      <w:numFmt w:val="lowerLetter"/>
+      <w:lvlText w:val="%8."/>
+      <w:lvlJc w:val="left"/>
+      <w:pPr>
+        <w:ind w:left="5760" w:hanging="360"/>
+      </w:pPr>
+    </w:lvl>
+    <w:lvl w:ilvl="8" w:tplc="040C001B" w:tentative="1">
+      <w:start w:val="1"/>
+      <w:numFmt w:val="lowerRoman"/>
+      <w:lvlText w:val="%9."/>
+      <w:lvlJc w:val="right"/>
+      <w:pPr>
+        <w:ind w:left="6480" w:hanging="180"/>
+      </w:pPr>
+    </w:lvl>
+  </w:abstractNum>
   <w:num w:numId="1">
+    <w:abstractNumId w:val="2"/>
+  </w:num>
+  <w:num w:numId="2">
+    <w:abstractNumId w:val="1"/>
+  </w:num>
+  <w:num w:numId="3">
     <w:abstractNumId w:val="0"/>
+  </w:num>
+  <w:num w:numId="4">
+    <w:abstractNumId w:val="4"/>
+  </w:num>
+  <w:num w:numId="5">
+    <w:abstractNumId w:val="3"/>
   </w:num>
 </w:numbering>
 </file>
@@ -969,6 +1410,7 @@
   <w:style w:type="paragraph" w:default="1" w:styleId="Normal">
     <w:name w:val="Normal"/>
     <w:qFormat/>
+    <w:rsid w:val="00F7229A"/>
   </w:style>
   <w:style w:type="paragraph" w:styleId="Heading1">
     <w:name w:val="heading 1"/>

</xml_diff>

<commit_message>
[Technique] Fin des tests sur les notifications.
</commit_message>
<xml_diff>
--- a/doc/Notifications.docx
+++ b/doc/Notifications.docx
@@ -171,10 +171,28 @@
         </w:numPr>
       </w:pPr>
       <w:r>
-        <w:t>Supprimée lorsque on confirme s</w:t>
+        <w:t>Supprimée lorsqu</w:t>
+      </w:r>
+      <w:r>
+        <w:t>’</w:t>
+      </w:r>
+      <w:r>
+        <w:t>on confirme s</w:t>
       </w:r>
       <w:r>
         <w:t>ur la même idée</w:t>
+      </w:r>
+    </w:p>
+    <w:p>
+      <w:pPr>
+        <w:pStyle w:val="ListParagraph"/>
+        <w:numPr>
+          <w:ilvl w:val="0"/>
+          <w:numId w:val="2"/>
+        </w:numPr>
+      </w:pPr>
+      <w:r>
+        <w:t>Quand on supprime l’idée</w:t>
       </w:r>
     </w:p>
     <w:p/>
@@ -216,6 +234,7 @@
         <w:t>’amitié</w:t>
       </w:r>
     </w:p>
+    <w:p/>
     <w:p>
       <w:pPr>
         <w:pStyle w:val="Heading1"/>
@@ -292,7 +311,11 @@
         <w:t>evrait apparaître que pour les admins.</w:t>
       </w:r>
     </w:p>
-    <w:p/>
+    <w:p>
+      <w:r>
+        <w:br w:type="page"/>
+      </w:r>
+    </w:p>
     <w:p>
       <w:pPr>
         <w:pStyle w:val="Heading1"/>
@@ -305,6 +328,7 @@
         <w:rPr>
           <w:lang w:val="en-US"/>
         </w:rPr>
+        <w:lastRenderedPageBreak/>
         <w:t>NotifFriendshipDropped</w:t>
       </w:r>
       <w:proofErr w:type="spellEnd"/>
@@ -331,9 +355,594 @@
         <w:t>lorsqu’on devient ami</w:t>
       </w:r>
     </w:p>
+    <w:p/>
     <w:p>
       <w:pPr>
         <w:pStyle w:val="Heading1"/>
+        <w:rPr>
+          <w:lang w:val="en-US"/>
+        </w:rPr>
+      </w:pPr>
+      <w:proofErr w:type="spellStart"/>
+      <w:r>
+        <w:rPr>
+          <w:lang w:val="en-US"/>
+        </w:rPr>
+        <w:t>NotifGroupSuggestion</w:t>
+      </w:r>
+      <w:proofErr w:type="spellEnd"/>
+    </w:p>
+    <w:p>
+      <w:pPr>
+        <w:rPr>
+          <w:lang w:val="en-US"/>
+        </w:rPr>
+      </w:pPr>
+    </w:p>
+    <w:p>
+      <w:pPr>
+        <w:pStyle w:val="ListParagraph"/>
+        <w:numPr>
+          <w:ilvl w:val="0"/>
+          <w:numId w:val="6"/>
+        </w:numPr>
+      </w:pPr>
+      <w:r>
+        <w:t>Lorsque l’on rejoint le g</w:t>
+      </w:r>
+      <w:r>
+        <w:t>roupe</w:t>
+      </w:r>
+    </w:p>
+    <w:p>
+      <w:pPr>
+        <w:pStyle w:val="ListParagraph"/>
+        <w:numPr>
+          <w:ilvl w:val="0"/>
+          <w:numId w:val="6"/>
+        </w:numPr>
+      </w:pPr>
+      <w:r>
+        <w:t>Lorsque l’idée est supprimée</w:t>
+      </w:r>
+    </w:p>
+    <w:p>
+      <w:pPr>
+        <w:pStyle w:val="ListParagraph"/>
+        <w:numPr>
+          <w:ilvl w:val="0"/>
+          <w:numId w:val="6"/>
+        </w:numPr>
+      </w:pPr>
+      <w:r>
+        <w:t>Lorsque le groupe est détruit</w:t>
+      </w:r>
+    </w:p>
+    <w:p/>
+    <w:p>
+      <w:pPr>
+        <w:pStyle w:val="Heading1"/>
+        <w:rPr>
+          <w:lang w:val="en-US"/>
+        </w:rPr>
+      </w:pPr>
+      <w:proofErr w:type="spellStart"/>
+      <w:r>
+        <w:rPr>
+          <w:lang w:val="en-US"/>
+        </w:rPr>
+        <w:t>NotifIdeaAddedByFriend</w:t>
+      </w:r>
+      <w:proofErr w:type="spellEnd"/>
+    </w:p>
+    <w:p>
+      <w:pPr>
+        <w:rPr>
+          <w:lang w:val="en-US"/>
+        </w:rPr>
+      </w:pPr>
+    </w:p>
+    <w:p>
+      <w:pPr>
+        <w:pStyle w:val="ListParagraph"/>
+        <w:numPr>
+          <w:ilvl w:val="0"/>
+          <w:numId w:val="8"/>
+        </w:numPr>
+        <w:rPr>
+          <w:lang w:val="en-US"/>
+        </w:rPr>
+      </w:pPr>
+      <w:proofErr w:type="spellStart"/>
+      <w:r>
+        <w:rPr>
+          <w:lang w:val="en-US"/>
+        </w:rPr>
+        <w:t>Lorsqu’on</w:t>
+      </w:r>
+      <w:proofErr w:type="spellEnd"/>
+      <w:r>
+        <w:rPr>
+          <w:lang w:val="en-US"/>
+        </w:rPr>
+        <w:t xml:space="preserve"> la </w:t>
+      </w:r>
+      <w:proofErr w:type="spellStart"/>
+      <w:r>
+        <w:rPr>
+          <w:lang w:val="en-US"/>
+        </w:rPr>
+        <w:t>modifie</w:t>
+      </w:r>
+      <w:proofErr w:type="spellEnd"/>
+    </w:p>
+    <w:p>
+      <w:pPr>
+        <w:pStyle w:val="ListParagraph"/>
+        <w:numPr>
+          <w:ilvl w:val="0"/>
+          <w:numId w:val="8"/>
+        </w:numPr>
+        <w:rPr>
+          <w:lang w:val="en-US"/>
+        </w:rPr>
+      </w:pPr>
+      <w:proofErr w:type="spellStart"/>
+      <w:r>
+        <w:rPr>
+          <w:lang w:val="en-US"/>
+        </w:rPr>
+        <w:t>Ou</w:t>
+      </w:r>
+      <w:proofErr w:type="spellEnd"/>
+      <w:r>
+        <w:rPr>
+          <w:lang w:val="en-US"/>
+        </w:rPr>
+        <w:t xml:space="preserve"> la </w:t>
+      </w:r>
+      <w:proofErr w:type="spellStart"/>
+      <w:r>
+        <w:rPr>
+          <w:lang w:val="en-US"/>
+        </w:rPr>
+        <w:t>supprime</w:t>
+      </w:r>
+      <w:proofErr w:type="spellEnd"/>
+    </w:p>
+    <w:p>
+      <w:pPr>
+        <w:pStyle w:val="ListParagraph"/>
+        <w:numPr>
+          <w:ilvl w:val="0"/>
+          <w:numId w:val="8"/>
+        </w:numPr>
+      </w:pPr>
+      <w:r>
+        <w:t>Si on affiche la p</w:t>
+      </w:r>
+      <w:r>
+        <w:t>age des questions</w:t>
+      </w:r>
+    </w:p>
+    <w:p/>
+    <w:p>
+      <w:pPr>
+        <w:pStyle w:val="Heading1"/>
+        <w:rPr>
+          <w:lang w:val="en-US"/>
+        </w:rPr>
+      </w:pPr>
+      <w:proofErr w:type="spellStart"/>
+      <w:r>
+        <w:rPr>
+          <w:lang w:val="en-US"/>
+        </w:rPr>
+        <w:t>NotifIdeaModifiedWhenBirthdayIsSoon</w:t>
+      </w:r>
+      <w:proofErr w:type="spellEnd"/>
+    </w:p>
+    <w:p>
+      <w:pPr>
+        <w:rPr>
+          <w:lang w:val="en-US"/>
+        </w:rPr>
+      </w:pPr>
+    </w:p>
+    <w:p>
+      <w:pPr>
+        <w:pStyle w:val="ListParagraph"/>
+        <w:numPr>
+          <w:ilvl w:val="0"/>
+          <w:numId w:val="9"/>
+        </w:numPr>
+      </w:pPr>
+      <w:r>
+        <w:t xml:space="preserve">Si </w:t>
+      </w:r>
+      <w:r>
+        <w:t>elle est supprimée</w:t>
+      </w:r>
+    </w:p>
+    <w:p/>
+    <w:p>
+      <w:pPr>
+        <w:pStyle w:val="Heading1"/>
+        <w:rPr>
+          <w:lang w:val="en-US"/>
+        </w:rPr>
+      </w:pPr>
+      <w:proofErr w:type="spellStart"/>
+      <w:r>
+        <w:rPr>
+          <w:lang w:val="en-US"/>
+        </w:rPr>
+        <w:t>NotifNewCommentOnIdea</w:t>
+      </w:r>
+      <w:proofErr w:type="spellEnd"/>
+    </w:p>
+    <w:p>
+      <w:pPr>
+        <w:rPr>
+          <w:lang w:val="en-US"/>
+        </w:rPr>
+      </w:pPr>
+    </w:p>
+    <w:p>
+      <w:pPr>
+        <w:pStyle w:val="ListParagraph"/>
+        <w:numPr>
+          <w:ilvl w:val="0"/>
+          <w:numId w:val="10"/>
+        </w:numPr>
+        <w:rPr>
+          <w:lang w:val="en-US"/>
+        </w:rPr>
+      </w:pPr>
+      <w:r>
+        <w:rPr>
+          <w:lang w:val="en-US"/>
+        </w:rPr>
+        <w:t xml:space="preserve">Si </w:t>
+      </w:r>
+      <w:proofErr w:type="spellStart"/>
+      <w:r>
+        <w:rPr>
+          <w:lang w:val="en-US"/>
+        </w:rPr>
+        <w:t>l’idée</w:t>
+      </w:r>
+      <w:proofErr w:type="spellEnd"/>
+      <w:r>
+        <w:rPr>
+          <w:lang w:val="en-US"/>
+        </w:rPr>
+        <w:t xml:space="preserve"> </w:t>
+      </w:r>
+      <w:proofErr w:type="spellStart"/>
+      <w:r>
+        <w:rPr>
+          <w:lang w:val="en-US"/>
+        </w:rPr>
+        <w:t>est</w:t>
+      </w:r>
+      <w:proofErr w:type="spellEnd"/>
+      <w:r>
+        <w:rPr>
+          <w:lang w:val="en-US"/>
+        </w:rPr>
+        <w:t xml:space="preserve"> </w:t>
+      </w:r>
+      <w:proofErr w:type="spellStart"/>
+      <w:r>
+        <w:rPr>
+          <w:lang w:val="en-US"/>
+        </w:rPr>
+        <w:t>supprimée</w:t>
+      </w:r>
+      <w:proofErr w:type="spellEnd"/>
+    </w:p>
+    <w:p>
+      <w:pPr>
+        <w:pStyle w:val="ListParagraph"/>
+        <w:numPr>
+          <w:ilvl w:val="0"/>
+          <w:numId w:val="10"/>
+        </w:numPr>
+      </w:pPr>
+      <w:r>
+        <w:t xml:space="preserve">Si on </w:t>
+      </w:r>
+      <w:r>
+        <w:t>affiche la page des commentaires</w:t>
+      </w:r>
+    </w:p>
+    <w:p/>
+    <w:p>
+      <w:pPr>
+        <w:pStyle w:val="Heading1"/>
+        <w:rPr>
+          <w:lang w:val="en-US"/>
+        </w:rPr>
+      </w:pPr>
+      <w:proofErr w:type="spellStart"/>
+      <w:r>
+        <w:rPr>
+          <w:lang w:val="en-US"/>
+        </w:rPr>
+        <w:t>NotifNewQuestionOnIdea</w:t>
+      </w:r>
+      <w:proofErr w:type="spellEnd"/>
+    </w:p>
+    <w:p>
+      <w:pPr>
+        <w:rPr>
+          <w:lang w:val="en-US"/>
+        </w:rPr>
+      </w:pPr>
+    </w:p>
+    <w:p>
+      <w:pPr>
+        <w:pStyle w:val="ListParagraph"/>
+        <w:numPr>
+          <w:ilvl w:val="0"/>
+          <w:numId w:val="11"/>
+        </w:numPr>
+      </w:pPr>
+      <w:r>
+        <w:t>Si elle est supprimée</w:t>
+      </w:r>
+    </w:p>
+    <w:p>
+      <w:pPr>
+        <w:pStyle w:val="ListParagraph"/>
+        <w:numPr>
+          <w:ilvl w:val="0"/>
+          <w:numId w:val="11"/>
+        </w:numPr>
+      </w:pPr>
+      <w:r>
+        <w:t>Si on affiche la p</w:t>
+      </w:r>
+      <w:r>
+        <w:t>age des questions</w:t>
+      </w:r>
+    </w:p>
+    <w:p>
+      <w:r>
+        <w:br w:type="page"/>
+      </w:r>
+    </w:p>
+    <w:p>
+      <w:pPr>
+        <w:pStyle w:val="Heading1"/>
+        <w:rPr>
+          <w:lang w:val="en-US"/>
+        </w:rPr>
+      </w:pPr>
+      <w:proofErr w:type="spellStart"/>
+      <w:r>
+        <w:rPr>
+          <w:lang w:val="en-US"/>
+        </w:rPr>
+        <w:lastRenderedPageBreak/>
+        <w:t>NotifNewRelationSuggestion</w:t>
+      </w:r>
+      <w:proofErr w:type="spellEnd"/>
+    </w:p>
+    <w:p>
+      <w:pPr>
+        <w:rPr>
+          <w:lang w:val="en-US"/>
+        </w:rPr>
+      </w:pPr>
+    </w:p>
+    <w:p>
+      <w:pPr>
+        <w:pStyle w:val="ListParagraph"/>
+        <w:numPr>
+          <w:ilvl w:val="0"/>
+          <w:numId w:val="12"/>
+        </w:numPr>
+      </w:pPr>
+      <w:r>
+        <w:t>Si on envoie une d</w:t>
+      </w:r>
+      <w:r>
+        <w:t>emande</w:t>
+      </w:r>
+    </w:p>
+    <w:p>
+      <w:pPr>
+        <w:pStyle w:val="ListParagraph"/>
+        <w:numPr>
+          <w:ilvl w:val="0"/>
+          <w:numId w:val="12"/>
+        </w:numPr>
+      </w:pPr>
+      <w:r>
+        <w:t>Si on reçoit une demande</w:t>
+      </w:r>
+    </w:p>
+    <w:p>
+      <w:pPr>
+        <w:pStyle w:val="ListParagraph"/>
+        <w:numPr>
+          <w:ilvl w:val="0"/>
+          <w:numId w:val="12"/>
+        </w:numPr>
+      </w:pPr>
+      <w:r>
+        <w:t>Si on devient ami</w:t>
+      </w:r>
+    </w:p>
+    <w:p/>
+    <w:p>
+      <w:pPr>
+        <w:pStyle w:val="Heading1"/>
+        <w:rPr>
+          <w:lang w:val="en-US"/>
+        </w:rPr>
+      </w:pPr>
+      <w:proofErr w:type="spellStart"/>
+      <w:r>
+        <w:rPr>
+          <w:lang w:val="en-US"/>
+        </w:rPr>
+        <w:t>NotifNoIdea</w:t>
+      </w:r>
+      <w:proofErr w:type="spellEnd"/>
+    </w:p>
+    <w:p>
+      <w:pPr>
+        <w:rPr>
+          <w:lang w:val="en-US"/>
+        </w:rPr>
+      </w:pPr>
+    </w:p>
+    <w:p>
+      <w:pPr>
+        <w:pStyle w:val="ListParagraph"/>
+        <w:numPr>
+          <w:ilvl w:val="0"/>
+          <w:numId w:val="7"/>
+        </w:numPr>
+      </w:pPr>
+      <w:r>
+        <w:t>Lorsque l’on se crée u</w:t>
+      </w:r>
+      <w:r>
+        <w:t>ne idée</w:t>
+      </w:r>
+    </w:p>
+    <w:p>
+      <w:pPr>
+        <w:pStyle w:val="ListParagraph"/>
+        <w:numPr>
+          <w:ilvl w:val="0"/>
+          <w:numId w:val="7"/>
+        </w:numPr>
+      </w:pPr>
+      <w:r>
+        <w:t>Lorsque quelqu’un nous crée une idée</w:t>
+      </w:r>
+    </w:p>
+    <w:p/>
+    <w:p>
+      <w:pPr>
+        <w:pStyle w:val="Heading1"/>
+        <w:rPr>
+          <w:lang w:val="en-US"/>
+        </w:rPr>
+      </w:pPr>
+      <w:proofErr w:type="spellStart"/>
+      <w:r>
+        <w:rPr>
+          <w:lang w:val="en-US"/>
+        </w:rPr>
+        <w:t>NotifNouvelleDemandeAmi</w:t>
+      </w:r>
+      <w:proofErr w:type="spellEnd"/>
+    </w:p>
+    <w:p>
+      <w:pPr>
+        <w:rPr>
+          <w:lang w:val="en-US"/>
+        </w:rPr>
+      </w:pPr>
+    </w:p>
+    <w:p>
+      <w:pPr>
+        <w:pStyle w:val="ListParagraph"/>
+        <w:numPr>
+          <w:ilvl w:val="0"/>
+          <w:numId w:val="13"/>
+        </w:numPr>
+        <w:rPr>
+          <w:lang w:val="en-US"/>
+        </w:rPr>
+      </w:pPr>
+      <w:r>
+        <w:rPr>
+          <w:lang w:val="en-US"/>
+        </w:rPr>
+        <w:t xml:space="preserve">Si on </w:t>
+      </w:r>
+      <w:proofErr w:type="spellStart"/>
+      <w:r>
+        <w:rPr>
+          <w:lang w:val="en-US"/>
+        </w:rPr>
+        <w:t>devient</w:t>
+      </w:r>
+      <w:proofErr w:type="spellEnd"/>
+      <w:r>
+        <w:rPr>
+          <w:lang w:val="en-US"/>
+        </w:rPr>
+        <w:t xml:space="preserve"> </w:t>
+      </w:r>
+      <w:proofErr w:type="spellStart"/>
+      <w:r>
+        <w:rPr>
+          <w:lang w:val="en-US"/>
+        </w:rPr>
+        <w:t>amis</w:t>
+      </w:r>
+      <w:proofErr w:type="spellEnd"/>
+    </w:p>
+    <w:p>
+      <w:pPr>
+        <w:pStyle w:val="ListParagraph"/>
+        <w:numPr>
+          <w:ilvl w:val="0"/>
+          <w:numId w:val="13"/>
+        </w:numPr>
+      </w:pPr>
+      <w:r>
+        <w:t>Lorsque l’on résout les d</w:t>
+      </w:r>
+      <w:r>
+        <w:t>emandes d’amitiés</w:t>
+      </w:r>
+    </w:p>
+    <w:p/>
+    <w:p>
+      <w:pPr>
+        <w:pStyle w:val="Heading1"/>
+        <w:rPr>
+          <w:lang w:val="en-US"/>
+        </w:rPr>
+      </w:pPr>
+      <w:proofErr w:type="spellStart"/>
+      <w:r>
+        <w:rPr>
+          <w:lang w:val="en-US"/>
+        </w:rPr>
+        <w:t>NotifRecurentIdeaUnbook</w:t>
+      </w:r>
+      <w:proofErr w:type="spellEnd"/>
+      <w:r>
+        <w:rPr>
+          <w:lang w:val="en-US"/>
+        </w:rPr>
+        <w:tab/>
+      </w:r>
+    </w:p>
+    <w:p>
+      <w:pPr>
+        <w:rPr>
+          <w:lang w:val="en-US"/>
+        </w:rPr>
+      </w:pPr>
+    </w:p>
+    <w:p>
+      <w:pPr>
+        <w:pStyle w:val="ListParagraph"/>
+        <w:numPr>
+          <w:ilvl w:val="0"/>
+          <w:numId w:val="14"/>
+        </w:numPr>
         <w:rPr>
           <w:lang w:val="en-US"/>
         </w:rPr>
@@ -345,214 +954,64 @@
         <w:rPr>
           <w:lang w:val="en-US"/>
         </w:rPr>
-        <w:lastRenderedPageBreak/>
-        <w:t>NotifGroupSuggestion</w:t>
+        <w:t>Lorsque</w:t>
       </w:r>
       <w:proofErr w:type="spellEnd"/>
-    </w:p>
-    <w:p>
-      <w:pPr>
-        <w:rPr>
-          <w:lang w:val="en-US"/>
-        </w:rPr>
-      </w:pPr>
-    </w:p>
-    <w:p>
-      <w:pPr>
-        <w:rPr>
-          <w:lang w:val="en-US"/>
-        </w:rPr>
-      </w:pPr>
-    </w:p>
-    <w:p>
-      <w:pPr>
-        <w:pStyle w:val="Heading1"/>
-        <w:rPr>
-          <w:lang w:val="en-US"/>
-        </w:rPr>
-      </w:pPr>
+      <w:r>
+        <w:rPr>
+          <w:lang w:val="en-US"/>
+        </w:rPr>
+        <w:t xml:space="preserve"> </w:t>
+      </w:r>
       <w:proofErr w:type="spellStart"/>
       <w:r>
         <w:rPr>
           <w:lang w:val="en-US"/>
         </w:rPr>
-        <w:t>NotifIdeaAddedByFriend</w:t>
+        <w:t>l’idée</w:t>
       </w:r>
       <w:proofErr w:type="spellEnd"/>
-    </w:p>
-    <w:p>
-      <w:pPr>
-        <w:rPr>
-          <w:lang w:val="en-US"/>
-        </w:rPr>
-      </w:pPr>
-    </w:p>
-    <w:p>
-      <w:pPr>
-        <w:rPr>
-          <w:lang w:val="en-US"/>
-        </w:rPr>
-      </w:pPr>
-    </w:p>
-    <w:p>
-      <w:pPr>
-        <w:pStyle w:val="Heading1"/>
-        <w:rPr>
-          <w:lang w:val="en-US"/>
-        </w:rPr>
-      </w:pPr>
+      <w:r>
+        <w:rPr>
+          <w:lang w:val="en-US"/>
+        </w:rPr>
+        <w:t xml:space="preserve"> </w:t>
+      </w:r>
       <w:proofErr w:type="spellStart"/>
       <w:r>
         <w:rPr>
           <w:lang w:val="en-US"/>
         </w:rPr>
-        <w:t>NotifIdeaModifiedWhenBirthdayIsSoon</w:t>
+        <w:t>est</w:t>
       </w:r>
       <w:proofErr w:type="spellEnd"/>
-    </w:p>
-    <w:p>
-      <w:pPr>
-        <w:rPr>
-          <w:lang w:val="en-US"/>
-        </w:rPr>
-      </w:pPr>
-    </w:p>
-    <w:p>
-      <w:pPr>
-        <w:rPr>
-          <w:lang w:val="en-US"/>
-        </w:rPr>
-      </w:pPr>
-    </w:p>
-    <w:p>
-      <w:pPr>
-        <w:pStyle w:val="Heading1"/>
-        <w:rPr>
-          <w:lang w:val="en-US"/>
-        </w:rPr>
-      </w:pPr>
+      <w:r>
+        <w:rPr>
+          <w:lang w:val="en-US"/>
+        </w:rPr>
+        <w:t xml:space="preserve"> </w:t>
+      </w:r>
       <w:proofErr w:type="spellStart"/>
       <w:r>
         <w:rPr>
           <w:lang w:val="en-US"/>
         </w:rPr>
-        <w:t>NotifNewCommentOnIdea</w:t>
+        <w:t>supprimée</w:t>
       </w:r>
       <w:proofErr w:type="spellEnd"/>
     </w:p>
     <w:p>
       <w:pPr>
-        <w:rPr>
-          <w:lang w:val="en-US"/>
-        </w:rPr>
-      </w:pPr>
-    </w:p>
-    <w:p>
-      <w:pPr>
-        <w:rPr>
-          <w:lang w:val="en-US"/>
-        </w:rPr>
-      </w:pPr>
-    </w:p>
-    <w:p>
-      <w:pPr>
-        <w:pStyle w:val="Heading1"/>
-        <w:rPr>
-          <w:lang w:val="en-US"/>
-        </w:rPr>
-      </w:pPr>
-      <w:proofErr w:type="spellStart"/>
-      <w:r>
-        <w:rPr>
-          <w:lang w:val="en-US"/>
-        </w:rPr>
-        <w:t>NotifNewQuestionOnIdea</w:t>
-      </w:r>
-      <w:proofErr w:type="spellEnd"/>
-    </w:p>
-    <w:p>
-      <w:pPr>
-        <w:rPr>
-          <w:lang w:val="en-US"/>
-        </w:rPr>
-      </w:pPr>
-    </w:p>
-    <w:p>
-      <w:pPr>
-        <w:rPr>
-          <w:lang w:val="en-US"/>
-        </w:rPr>
-      </w:pPr>
-    </w:p>
-    <w:p>
-      <w:pPr>
-        <w:pStyle w:val="Heading1"/>
-        <w:rPr>
-          <w:lang w:val="en-US"/>
-        </w:rPr>
-      </w:pPr>
-      <w:proofErr w:type="spellStart"/>
-      <w:r>
-        <w:rPr>
-          <w:lang w:val="en-US"/>
-        </w:rPr>
-        <w:t>NotifNewRelationSuggestion</w:t>
-      </w:r>
-      <w:proofErr w:type="spellEnd"/>
-    </w:p>
-    <w:p>
-      <w:pPr>
-        <w:rPr>
-          <w:lang w:val="en-US"/>
-        </w:rPr>
-      </w:pPr>
-    </w:p>
-    <w:p>
-      <w:pPr>
-        <w:rPr>
-          <w:lang w:val="en-US"/>
-        </w:rPr>
-      </w:pPr>
-    </w:p>
-    <w:p>
-      <w:pPr>
-        <w:pStyle w:val="Heading1"/>
-      </w:pPr>
-      <w:proofErr w:type="spellStart"/>
-      <w:r>
-        <w:t>NotifNoIdea</w:t>
-      </w:r>
-      <w:proofErr w:type="spellEnd"/>
-    </w:p>
-    <w:p/>
-    <w:p/>
-    <w:p>
-      <w:pPr>
-        <w:pStyle w:val="Heading1"/>
-      </w:pPr>
-      <w:proofErr w:type="spellStart"/>
-      <w:r>
-        <w:t>NotifNouvelleDemandeAmi</w:t>
-      </w:r>
-      <w:proofErr w:type="spellEnd"/>
-    </w:p>
-    <w:p/>
-    <w:p/>
-    <w:p>
-      <w:pPr>
-        <w:pStyle w:val="Heading1"/>
-      </w:pPr>
-      <w:proofErr w:type="spellStart"/>
-      <w:r>
-        <w:t>NotifRecurentIdeaUnbook</w:t>
-      </w:r>
-      <w:proofErr w:type="spellEnd"/>
-      <w:r>
-        <w:tab/>
-      </w:r>
-    </w:p>
-    <w:p/>
-    <w:p/>
+        <w:pStyle w:val="ListParagraph"/>
+        <w:numPr>
+          <w:ilvl w:val="0"/>
+          <w:numId w:val="14"/>
+        </w:numPr>
+      </w:pPr>
+      <w:r>
+        <w:t>Lorsqu’elle est réservée (complètement uniquement)</w:t>
+      </w:r>
+    </w:p>
     <w:sectPr>
       <w:pgSz w:w="11906" w:h="16838"/>
       <w:pgMar w:top="1417" w:right="1417" w:bottom="1417" w:left="1417" w:header="708" w:footer="708" w:gutter="0"/>
@@ -566,6 +1025,184 @@
 <file path=word/numbering.xml><?xml version="1.0" encoding="utf-8"?>
 <w:numbering xmlns:wpc="http://schemas.microsoft.com/office/word/2010/wordprocessingCanvas" xmlns:cx="http://schemas.microsoft.com/office/drawing/2014/chartex" xmlns:cx1="http://schemas.microsoft.com/office/drawing/2015/9/8/chartex" xmlns:cx2="http://schemas.microsoft.com/office/drawing/2015/10/21/chartex" xmlns:cx3="http://schemas.microsoft.com/office/drawing/2016/5/9/chartex" xmlns:cx4="http://schemas.microsoft.com/office/drawing/2016/5/10/chartex" xmlns:cx5="http://schemas.microsoft.com/office/drawing/2016/5/11/chartex" xmlns:cx6="http://schemas.microsoft.com/office/drawing/2016/5/12/chartex" xmlns:cx7="http://schemas.microsoft.com/office/drawing/2016/5/13/chartex" xmlns:cx8="http://schemas.microsoft.com/office/drawing/2016/5/14/chartex" xmlns:mc="http://schemas.openxmlformats.org/markup-compatibility/2006" xmlns:aink="http://schemas.microsoft.com/office/drawing/2016/ink" xmlns:am3d="http://schemas.microsoft.com/office/drawing/2017/model3d" xmlns:o="urn:schemas-microsoft-com:office:office" xmlns:r="http://schemas.openxmlformats.org/officeDocument/2006/relationships" xmlns:m="http://schemas.openxmlformats.org/officeDocument/2006/math" xmlns:v="urn:schemas-microsoft-com:vml" xmlns:wp14="http://schemas.microsoft.com/office/word/2010/wordprocessingDrawing" xmlns:wp="http://schemas.openxmlformats.org/drawingml/2006/wordprocessingDrawing" xmlns:w10="urn:schemas-microsoft-com:office:word" xmlns:w="http://schemas.openxmlformats.org/wordprocessingml/2006/main" xmlns:w14="http://schemas.microsoft.com/office/word/2010/wordml" xmlns:w15="http://schemas.microsoft.com/office/word/2012/wordml" xmlns:w16cid="http://schemas.microsoft.com/office/word/2016/wordml/cid" xmlns:w16se="http://schemas.microsoft.com/office/word/2015/wordml/symex" xmlns:wpg="http://schemas.microsoft.com/office/word/2010/wordprocessingGroup" xmlns:wpi="http://schemas.microsoft.com/office/word/2010/wordprocessingInk" xmlns:wne="http://schemas.microsoft.com/office/word/2006/wordml" xmlns:wps="http://schemas.microsoft.com/office/word/2010/wordprocessingShape" mc:Ignorable="w14 w15 w16se w16cid wp14">
   <w:abstractNum w:abstractNumId="0" w15:restartNumberingAfterBreak="0">
+    <w:nsid w:val="11121B93"/>
+    <w:multiLevelType w:val="hybridMultilevel"/>
+    <w:tmpl w:val="D1181E78"/>
+    <w:lvl w:ilvl="0" w:tplc="040C000F">
+      <w:start w:val="1"/>
+      <w:numFmt w:val="decimal"/>
+      <w:lvlText w:val="%1."/>
+      <w:lvlJc w:val="left"/>
+      <w:pPr>
+        <w:ind w:left="720" w:hanging="360"/>
+      </w:pPr>
+      <w:rPr>
+        <w:rFonts w:hint="default"/>
+      </w:rPr>
+    </w:lvl>
+    <w:lvl w:ilvl="1" w:tplc="040C0019" w:tentative="1">
+      <w:start w:val="1"/>
+      <w:numFmt w:val="lowerLetter"/>
+      <w:lvlText w:val="%2."/>
+      <w:lvlJc w:val="left"/>
+      <w:pPr>
+        <w:ind w:left="1440" w:hanging="360"/>
+      </w:pPr>
+    </w:lvl>
+    <w:lvl w:ilvl="2" w:tplc="040C001B" w:tentative="1">
+      <w:start w:val="1"/>
+      <w:numFmt w:val="lowerRoman"/>
+      <w:lvlText w:val="%3."/>
+      <w:lvlJc w:val="right"/>
+      <w:pPr>
+        <w:ind w:left="2160" w:hanging="180"/>
+      </w:pPr>
+    </w:lvl>
+    <w:lvl w:ilvl="3" w:tplc="040C000F" w:tentative="1">
+      <w:start w:val="1"/>
+      <w:numFmt w:val="decimal"/>
+      <w:lvlText w:val="%4."/>
+      <w:lvlJc w:val="left"/>
+      <w:pPr>
+        <w:ind w:left="2880" w:hanging="360"/>
+      </w:pPr>
+    </w:lvl>
+    <w:lvl w:ilvl="4" w:tplc="040C0019" w:tentative="1">
+      <w:start w:val="1"/>
+      <w:numFmt w:val="lowerLetter"/>
+      <w:lvlText w:val="%5."/>
+      <w:lvlJc w:val="left"/>
+      <w:pPr>
+        <w:ind w:left="3600" w:hanging="360"/>
+      </w:pPr>
+    </w:lvl>
+    <w:lvl w:ilvl="5" w:tplc="040C001B" w:tentative="1">
+      <w:start w:val="1"/>
+      <w:numFmt w:val="lowerRoman"/>
+      <w:lvlText w:val="%6."/>
+      <w:lvlJc w:val="right"/>
+      <w:pPr>
+        <w:ind w:left="4320" w:hanging="180"/>
+      </w:pPr>
+    </w:lvl>
+    <w:lvl w:ilvl="6" w:tplc="040C000F" w:tentative="1">
+      <w:start w:val="1"/>
+      <w:numFmt w:val="decimal"/>
+      <w:lvlText w:val="%7."/>
+      <w:lvlJc w:val="left"/>
+      <w:pPr>
+        <w:ind w:left="5040" w:hanging="360"/>
+      </w:pPr>
+    </w:lvl>
+    <w:lvl w:ilvl="7" w:tplc="040C0019" w:tentative="1">
+      <w:start w:val="1"/>
+      <w:numFmt w:val="lowerLetter"/>
+      <w:lvlText w:val="%8."/>
+      <w:lvlJc w:val="left"/>
+      <w:pPr>
+        <w:ind w:left="5760" w:hanging="360"/>
+      </w:pPr>
+    </w:lvl>
+    <w:lvl w:ilvl="8" w:tplc="040C001B" w:tentative="1">
+      <w:start w:val="1"/>
+      <w:numFmt w:val="lowerRoman"/>
+      <w:lvlText w:val="%9."/>
+      <w:lvlJc w:val="right"/>
+      <w:pPr>
+        <w:ind w:left="6480" w:hanging="180"/>
+      </w:pPr>
+    </w:lvl>
+  </w:abstractNum>
+  <w:abstractNum w:abstractNumId="1" w15:restartNumberingAfterBreak="0">
+    <w:nsid w:val="276B7B57"/>
+    <w:multiLevelType w:val="hybridMultilevel"/>
+    <w:tmpl w:val="64F22416"/>
+    <w:lvl w:ilvl="0" w:tplc="040C000F">
+      <w:start w:val="1"/>
+      <w:numFmt w:val="decimal"/>
+      <w:lvlText w:val="%1."/>
+      <w:lvlJc w:val="left"/>
+      <w:pPr>
+        <w:ind w:left="720" w:hanging="360"/>
+      </w:pPr>
+      <w:rPr>
+        <w:rFonts w:hint="default"/>
+      </w:rPr>
+    </w:lvl>
+    <w:lvl w:ilvl="1" w:tplc="040C0019" w:tentative="1">
+      <w:start w:val="1"/>
+      <w:numFmt w:val="lowerLetter"/>
+      <w:lvlText w:val="%2."/>
+      <w:lvlJc w:val="left"/>
+      <w:pPr>
+        <w:ind w:left="1440" w:hanging="360"/>
+      </w:pPr>
+    </w:lvl>
+    <w:lvl w:ilvl="2" w:tplc="040C001B" w:tentative="1">
+      <w:start w:val="1"/>
+      <w:numFmt w:val="lowerRoman"/>
+      <w:lvlText w:val="%3."/>
+      <w:lvlJc w:val="right"/>
+      <w:pPr>
+        <w:ind w:left="2160" w:hanging="180"/>
+      </w:pPr>
+    </w:lvl>
+    <w:lvl w:ilvl="3" w:tplc="040C000F" w:tentative="1">
+      <w:start w:val="1"/>
+      <w:numFmt w:val="decimal"/>
+      <w:lvlText w:val="%4."/>
+      <w:lvlJc w:val="left"/>
+      <w:pPr>
+        <w:ind w:left="2880" w:hanging="360"/>
+      </w:pPr>
+    </w:lvl>
+    <w:lvl w:ilvl="4" w:tplc="040C0019" w:tentative="1">
+      <w:start w:val="1"/>
+      <w:numFmt w:val="lowerLetter"/>
+      <w:lvlText w:val="%5."/>
+      <w:lvlJc w:val="left"/>
+      <w:pPr>
+        <w:ind w:left="3600" w:hanging="360"/>
+      </w:pPr>
+    </w:lvl>
+    <w:lvl w:ilvl="5" w:tplc="040C001B" w:tentative="1">
+      <w:start w:val="1"/>
+      <w:numFmt w:val="lowerRoman"/>
+      <w:lvlText w:val="%6."/>
+      <w:lvlJc w:val="right"/>
+      <w:pPr>
+        <w:ind w:left="4320" w:hanging="180"/>
+      </w:pPr>
+    </w:lvl>
+    <w:lvl w:ilvl="6" w:tplc="040C000F" w:tentative="1">
+      <w:start w:val="1"/>
+      <w:numFmt w:val="decimal"/>
+      <w:lvlText w:val="%7."/>
+      <w:lvlJc w:val="left"/>
+      <w:pPr>
+        <w:ind w:left="5040" w:hanging="360"/>
+      </w:pPr>
+    </w:lvl>
+    <w:lvl w:ilvl="7" w:tplc="040C0019" w:tentative="1">
+      <w:start w:val="1"/>
+      <w:numFmt w:val="lowerLetter"/>
+      <w:lvlText w:val="%8."/>
+      <w:lvlJc w:val="left"/>
+      <w:pPr>
+        <w:ind w:left="5760" w:hanging="360"/>
+      </w:pPr>
+    </w:lvl>
+    <w:lvl w:ilvl="8" w:tplc="040C001B" w:tentative="1">
+      <w:start w:val="1"/>
+      <w:numFmt w:val="lowerRoman"/>
+      <w:lvlText w:val="%9."/>
+      <w:lvlJc w:val="right"/>
+      <w:pPr>
+        <w:ind w:left="6480" w:hanging="180"/>
+      </w:pPr>
+    </w:lvl>
+  </w:abstractNum>
+  <w:abstractNum w:abstractNumId="2" w15:restartNumberingAfterBreak="0">
     <w:nsid w:val="2A07134E"/>
     <w:multiLevelType w:val="hybridMultilevel"/>
     <w:tmpl w:val="5D8400CC"/>
@@ -651,7 +1288,7 @@
       </w:pPr>
     </w:lvl>
   </w:abstractNum>
-  <w:abstractNum w:abstractNumId="1" w15:restartNumberingAfterBreak="0">
+  <w:abstractNum w:abstractNumId="3" w15:restartNumberingAfterBreak="0">
     <w:nsid w:val="2BF8717D"/>
     <w:multiLevelType w:val="hybridMultilevel"/>
     <w:tmpl w:val="5D8400CC"/>
@@ -737,7 +1374,185 @@
       </w:pPr>
     </w:lvl>
   </w:abstractNum>
-  <w:abstractNum w:abstractNumId="2" w15:restartNumberingAfterBreak="0">
+  <w:abstractNum w:abstractNumId="4" w15:restartNumberingAfterBreak="0">
+    <w:nsid w:val="30CA6DF0"/>
+    <w:multiLevelType w:val="hybridMultilevel"/>
+    <w:tmpl w:val="71263812"/>
+    <w:lvl w:ilvl="0" w:tplc="040C000F">
+      <w:start w:val="1"/>
+      <w:numFmt w:val="decimal"/>
+      <w:lvlText w:val="%1."/>
+      <w:lvlJc w:val="left"/>
+      <w:pPr>
+        <w:ind w:left="720" w:hanging="360"/>
+      </w:pPr>
+      <w:rPr>
+        <w:rFonts w:hint="default"/>
+      </w:rPr>
+    </w:lvl>
+    <w:lvl w:ilvl="1" w:tplc="040C0019" w:tentative="1">
+      <w:start w:val="1"/>
+      <w:numFmt w:val="lowerLetter"/>
+      <w:lvlText w:val="%2."/>
+      <w:lvlJc w:val="left"/>
+      <w:pPr>
+        <w:ind w:left="1440" w:hanging="360"/>
+      </w:pPr>
+    </w:lvl>
+    <w:lvl w:ilvl="2" w:tplc="040C001B" w:tentative="1">
+      <w:start w:val="1"/>
+      <w:numFmt w:val="lowerRoman"/>
+      <w:lvlText w:val="%3."/>
+      <w:lvlJc w:val="right"/>
+      <w:pPr>
+        <w:ind w:left="2160" w:hanging="180"/>
+      </w:pPr>
+    </w:lvl>
+    <w:lvl w:ilvl="3" w:tplc="040C000F" w:tentative="1">
+      <w:start w:val="1"/>
+      <w:numFmt w:val="decimal"/>
+      <w:lvlText w:val="%4."/>
+      <w:lvlJc w:val="left"/>
+      <w:pPr>
+        <w:ind w:left="2880" w:hanging="360"/>
+      </w:pPr>
+    </w:lvl>
+    <w:lvl w:ilvl="4" w:tplc="040C0019" w:tentative="1">
+      <w:start w:val="1"/>
+      <w:numFmt w:val="lowerLetter"/>
+      <w:lvlText w:val="%5."/>
+      <w:lvlJc w:val="left"/>
+      <w:pPr>
+        <w:ind w:left="3600" w:hanging="360"/>
+      </w:pPr>
+    </w:lvl>
+    <w:lvl w:ilvl="5" w:tplc="040C001B" w:tentative="1">
+      <w:start w:val="1"/>
+      <w:numFmt w:val="lowerRoman"/>
+      <w:lvlText w:val="%6."/>
+      <w:lvlJc w:val="right"/>
+      <w:pPr>
+        <w:ind w:left="4320" w:hanging="180"/>
+      </w:pPr>
+    </w:lvl>
+    <w:lvl w:ilvl="6" w:tplc="040C000F" w:tentative="1">
+      <w:start w:val="1"/>
+      <w:numFmt w:val="decimal"/>
+      <w:lvlText w:val="%7."/>
+      <w:lvlJc w:val="left"/>
+      <w:pPr>
+        <w:ind w:left="5040" w:hanging="360"/>
+      </w:pPr>
+    </w:lvl>
+    <w:lvl w:ilvl="7" w:tplc="040C0019" w:tentative="1">
+      <w:start w:val="1"/>
+      <w:numFmt w:val="lowerLetter"/>
+      <w:lvlText w:val="%8."/>
+      <w:lvlJc w:val="left"/>
+      <w:pPr>
+        <w:ind w:left="5760" w:hanging="360"/>
+      </w:pPr>
+    </w:lvl>
+    <w:lvl w:ilvl="8" w:tplc="040C001B" w:tentative="1">
+      <w:start w:val="1"/>
+      <w:numFmt w:val="lowerRoman"/>
+      <w:lvlText w:val="%9."/>
+      <w:lvlJc w:val="right"/>
+      <w:pPr>
+        <w:ind w:left="6480" w:hanging="180"/>
+      </w:pPr>
+    </w:lvl>
+  </w:abstractNum>
+  <w:abstractNum w:abstractNumId="5" w15:restartNumberingAfterBreak="0">
+    <w:nsid w:val="466B3A6C"/>
+    <w:multiLevelType w:val="hybridMultilevel"/>
+    <w:tmpl w:val="CCAEAEA2"/>
+    <w:lvl w:ilvl="0" w:tplc="040C000F">
+      <w:start w:val="1"/>
+      <w:numFmt w:val="decimal"/>
+      <w:lvlText w:val="%1."/>
+      <w:lvlJc w:val="left"/>
+      <w:pPr>
+        <w:ind w:left="720" w:hanging="360"/>
+      </w:pPr>
+      <w:rPr>
+        <w:rFonts w:hint="default"/>
+      </w:rPr>
+    </w:lvl>
+    <w:lvl w:ilvl="1" w:tplc="040C0019" w:tentative="1">
+      <w:start w:val="1"/>
+      <w:numFmt w:val="lowerLetter"/>
+      <w:lvlText w:val="%2."/>
+      <w:lvlJc w:val="left"/>
+      <w:pPr>
+        <w:ind w:left="1440" w:hanging="360"/>
+      </w:pPr>
+    </w:lvl>
+    <w:lvl w:ilvl="2" w:tplc="040C001B" w:tentative="1">
+      <w:start w:val="1"/>
+      <w:numFmt w:val="lowerRoman"/>
+      <w:lvlText w:val="%3."/>
+      <w:lvlJc w:val="right"/>
+      <w:pPr>
+        <w:ind w:left="2160" w:hanging="180"/>
+      </w:pPr>
+    </w:lvl>
+    <w:lvl w:ilvl="3" w:tplc="040C000F" w:tentative="1">
+      <w:start w:val="1"/>
+      <w:numFmt w:val="decimal"/>
+      <w:lvlText w:val="%4."/>
+      <w:lvlJc w:val="left"/>
+      <w:pPr>
+        <w:ind w:left="2880" w:hanging="360"/>
+      </w:pPr>
+    </w:lvl>
+    <w:lvl w:ilvl="4" w:tplc="040C0019" w:tentative="1">
+      <w:start w:val="1"/>
+      <w:numFmt w:val="lowerLetter"/>
+      <w:lvlText w:val="%5."/>
+      <w:lvlJc w:val="left"/>
+      <w:pPr>
+        <w:ind w:left="3600" w:hanging="360"/>
+      </w:pPr>
+    </w:lvl>
+    <w:lvl w:ilvl="5" w:tplc="040C001B" w:tentative="1">
+      <w:start w:val="1"/>
+      <w:numFmt w:val="lowerRoman"/>
+      <w:lvlText w:val="%6."/>
+      <w:lvlJc w:val="right"/>
+      <w:pPr>
+        <w:ind w:left="4320" w:hanging="180"/>
+      </w:pPr>
+    </w:lvl>
+    <w:lvl w:ilvl="6" w:tplc="040C000F" w:tentative="1">
+      <w:start w:val="1"/>
+      <w:numFmt w:val="decimal"/>
+      <w:lvlText w:val="%7."/>
+      <w:lvlJc w:val="left"/>
+      <w:pPr>
+        <w:ind w:left="5040" w:hanging="360"/>
+      </w:pPr>
+    </w:lvl>
+    <w:lvl w:ilvl="7" w:tplc="040C0019" w:tentative="1">
+      <w:start w:val="1"/>
+      <w:numFmt w:val="lowerLetter"/>
+      <w:lvlText w:val="%8."/>
+      <w:lvlJc w:val="left"/>
+      <w:pPr>
+        <w:ind w:left="5760" w:hanging="360"/>
+      </w:pPr>
+    </w:lvl>
+    <w:lvl w:ilvl="8" w:tplc="040C001B" w:tentative="1">
+      <w:start w:val="1"/>
+      <w:numFmt w:val="lowerRoman"/>
+      <w:lvlText w:val="%9."/>
+      <w:lvlJc w:val="right"/>
+      <w:pPr>
+        <w:ind w:left="6480" w:hanging="180"/>
+      </w:pPr>
+    </w:lvl>
+  </w:abstractNum>
+  <w:abstractNum w:abstractNumId="6" w15:restartNumberingAfterBreak="0">
     <w:nsid w:val="49F04958"/>
     <w:multiLevelType w:val="hybridMultilevel"/>
     <w:tmpl w:val="DC92826C"/>
@@ -823,7 +1638,185 @@
       </w:pPr>
     </w:lvl>
   </w:abstractNum>
-  <w:abstractNum w:abstractNumId="3" w15:restartNumberingAfterBreak="0">
+  <w:abstractNum w:abstractNumId="7" w15:restartNumberingAfterBreak="0">
+    <w:nsid w:val="4B000094"/>
+    <w:multiLevelType w:val="hybridMultilevel"/>
+    <w:tmpl w:val="5186F8E6"/>
+    <w:lvl w:ilvl="0" w:tplc="040C000F">
+      <w:start w:val="1"/>
+      <w:numFmt w:val="decimal"/>
+      <w:lvlText w:val="%1."/>
+      <w:lvlJc w:val="left"/>
+      <w:pPr>
+        <w:ind w:left="720" w:hanging="360"/>
+      </w:pPr>
+      <w:rPr>
+        <w:rFonts w:hint="default"/>
+      </w:rPr>
+    </w:lvl>
+    <w:lvl w:ilvl="1" w:tplc="040C0019" w:tentative="1">
+      <w:start w:val="1"/>
+      <w:numFmt w:val="lowerLetter"/>
+      <w:lvlText w:val="%2."/>
+      <w:lvlJc w:val="left"/>
+      <w:pPr>
+        <w:ind w:left="1440" w:hanging="360"/>
+      </w:pPr>
+    </w:lvl>
+    <w:lvl w:ilvl="2" w:tplc="040C001B" w:tentative="1">
+      <w:start w:val="1"/>
+      <w:numFmt w:val="lowerRoman"/>
+      <w:lvlText w:val="%3."/>
+      <w:lvlJc w:val="right"/>
+      <w:pPr>
+        <w:ind w:left="2160" w:hanging="180"/>
+      </w:pPr>
+    </w:lvl>
+    <w:lvl w:ilvl="3" w:tplc="040C000F" w:tentative="1">
+      <w:start w:val="1"/>
+      <w:numFmt w:val="decimal"/>
+      <w:lvlText w:val="%4."/>
+      <w:lvlJc w:val="left"/>
+      <w:pPr>
+        <w:ind w:left="2880" w:hanging="360"/>
+      </w:pPr>
+    </w:lvl>
+    <w:lvl w:ilvl="4" w:tplc="040C0019" w:tentative="1">
+      <w:start w:val="1"/>
+      <w:numFmt w:val="lowerLetter"/>
+      <w:lvlText w:val="%5."/>
+      <w:lvlJc w:val="left"/>
+      <w:pPr>
+        <w:ind w:left="3600" w:hanging="360"/>
+      </w:pPr>
+    </w:lvl>
+    <w:lvl w:ilvl="5" w:tplc="040C001B" w:tentative="1">
+      <w:start w:val="1"/>
+      <w:numFmt w:val="lowerRoman"/>
+      <w:lvlText w:val="%6."/>
+      <w:lvlJc w:val="right"/>
+      <w:pPr>
+        <w:ind w:left="4320" w:hanging="180"/>
+      </w:pPr>
+    </w:lvl>
+    <w:lvl w:ilvl="6" w:tplc="040C000F" w:tentative="1">
+      <w:start w:val="1"/>
+      <w:numFmt w:val="decimal"/>
+      <w:lvlText w:val="%7."/>
+      <w:lvlJc w:val="left"/>
+      <w:pPr>
+        <w:ind w:left="5040" w:hanging="360"/>
+      </w:pPr>
+    </w:lvl>
+    <w:lvl w:ilvl="7" w:tplc="040C0019" w:tentative="1">
+      <w:start w:val="1"/>
+      <w:numFmt w:val="lowerLetter"/>
+      <w:lvlText w:val="%8."/>
+      <w:lvlJc w:val="left"/>
+      <w:pPr>
+        <w:ind w:left="5760" w:hanging="360"/>
+      </w:pPr>
+    </w:lvl>
+    <w:lvl w:ilvl="8" w:tplc="040C001B" w:tentative="1">
+      <w:start w:val="1"/>
+      <w:numFmt w:val="lowerRoman"/>
+      <w:lvlText w:val="%9."/>
+      <w:lvlJc w:val="right"/>
+      <w:pPr>
+        <w:ind w:left="6480" w:hanging="180"/>
+      </w:pPr>
+    </w:lvl>
+  </w:abstractNum>
+  <w:abstractNum w:abstractNumId="8" w15:restartNumberingAfterBreak="0">
+    <w:nsid w:val="5E912304"/>
+    <w:multiLevelType w:val="hybridMultilevel"/>
+    <w:tmpl w:val="642E9ED6"/>
+    <w:lvl w:ilvl="0" w:tplc="040C000F">
+      <w:start w:val="1"/>
+      <w:numFmt w:val="decimal"/>
+      <w:lvlText w:val="%1."/>
+      <w:lvlJc w:val="left"/>
+      <w:pPr>
+        <w:ind w:left="720" w:hanging="360"/>
+      </w:pPr>
+      <w:rPr>
+        <w:rFonts w:hint="default"/>
+      </w:rPr>
+    </w:lvl>
+    <w:lvl w:ilvl="1" w:tplc="040C0019" w:tentative="1">
+      <w:start w:val="1"/>
+      <w:numFmt w:val="lowerLetter"/>
+      <w:lvlText w:val="%2."/>
+      <w:lvlJc w:val="left"/>
+      <w:pPr>
+        <w:ind w:left="1440" w:hanging="360"/>
+      </w:pPr>
+    </w:lvl>
+    <w:lvl w:ilvl="2" w:tplc="040C001B" w:tentative="1">
+      <w:start w:val="1"/>
+      <w:numFmt w:val="lowerRoman"/>
+      <w:lvlText w:val="%3."/>
+      <w:lvlJc w:val="right"/>
+      <w:pPr>
+        <w:ind w:left="2160" w:hanging="180"/>
+      </w:pPr>
+    </w:lvl>
+    <w:lvl w:ilvl="3" w:tplc="040C000F" w:tentative="1">
+      <w:start w:val="1"/>
+      <w:numFmt w:val="decimal"/>
+      <w:lvlText w:val="%4."/>
+      <w:lvlJc w:val="left"/>
+      <w:pPr>
+        <w:ind w:left="2880" w:hanging="360"/>
+      </w:pPr>
+    </w:lvl>
+    <w:lvl w:ilvl="4" w:tplc="040C0019" w:tentative="1">
+      <w:start w:val="1"/>
+      <w:numFmt w:val="lowerLetter"/>
+      <w:lvlText w:val="%5."/>
+      <w:lvlJc w:val="left"/>
+      <w:pPr>
+        <w:ind w:left="3600" w:hanging="360"/>
+      </w:pPr>
+    </w:lvl>
+    <w:lvl w:ilvl="5" w:tplc="040C001B" w:tentative="1">
+      <w:start w:val="1"/>
+      <w:numFmt w:val="lowerRoman"/>
+      <w:lvlText w:val="%6."/>
+      <w:lvlJc w:val="right"/>
+      <w:pPr>
+        <w:ind w:left="4320" w:hanging="180"/>
+      </w:pPr>
+    </w:lvl>
+    <w:lvl w:ilvl="6" w:tplc="040C000F" w:tentative="1">
+      <w:start w:val="1"/>
+      <w:numFmt w:val="decimal"/>
+      <w:lvlText w:val="%7."/>
+      <w:lvlJc w:val="left"/>
+      <w:pPr>
+        <w:ind w:left="5040" w:hanging="360"/>
+      </w:pPr>
+    </w:lvl>
+    <w:lvl w:ilvl="7" w:tplc="040C0019" w:tentative="1">
+      <w:start w:val="1"/>
+      <w:numFmt w:val="lowerLetter"/>
+      <w:lvlText w:val="%8."/>
+      <w:lvlJc w:val="left"/>
+      <w:pPr>
+        <w:ind w:left="5760" w:hanging="360"/>
+      </w:pPr>
+    </w:lvl>
+    <w:lvl w:ilvl="8" w:tplc="040C001B" w:tentative="1">
+      <w:start w:val="1"/>
+      <w:numFmt w:val="lowerRoman"/>
+      <w:lvlText w:val="%9."/>
+      <w:lvlJc w:val="right"/>
+      <w:pPr>
+        <w:ind w:left="6480" w:hanging="180"/>
+      </w:pPr>
+    </w:lvl>
+  </w:abstractNum>
+  <w:abstractNum w:abstractNumId="9" w15:restartNumberingAfterBreak="0">
     <w:nsid w:val="65AB0D0F"/>
     <w:multiLevelType w:val="hybridMultilevel"/>
     <w:tmpl w:val="5D8400CC"/>
@@ -909,7 +1902,96 @@
       </w:pPr>
     </w:lvl>
   </w:abstractNum>
-  <w:abstractNum w:abstractNumId="4" w15:restartNumberingAfterBreak="0">
+  <w:abstractNum w:abstractNumId="10" w15:restartNumberingAfterBreak="0">
+    <w:nsid w:val="71B918D1"/>
+    <w:multiLevelType w:val="hybridMultilevel"/>
+    <w:tmpl w:val="4184F93E"/>
+    <w:lvl w:ilvl="0" w:tplc="040C000F">
+      <w:start w:val="1"/>
+      <w:numFmt w:val="decimal"/>
+      <w:lvlText w:val="%1."/>
+      <w:lvlJc w:val="left"/>
+      <w:pPr>
+        <w:ind w:left="720" w:hanging="360"/>
+      </w:pPr>
+      <w:rPr>
+        <w:rFonts w:hint="default"/>
+      </w:rPr>
+    </w:lvl>
+    <w:lvl w:ilvl="1" w:tplc="040C0019" w:tentative="1">
+      <w:start w:val="1"/>
+      <w:numFmt w:val="lowerLetter"/>
+      <w:lvlText w:val="%2."/>
+      <w:lvlJc w:val="left"/>
+      <w:pPr>
+        <w:ind w:left="1440" w:hanging="360"/>
+      </w:pPr>
+    </w:lvl>
+    <w:lvl w:ilvl="2" w:tplc="040C001B" w:tentative="1">
+      <w:start w:val="1"/>
+      <w:numFmt w:val="lowerRoman"/>
+      <w:lvlText w:val="%3."/>
+      <w:lvlJc w:val="right"/>
+      <w:pPr>
+        <w:ind w:left="2160" w:hanging="180"/>
+      </w:pPr>
+    </w:lvl>
+    <w:lvl w:ilvl="3" w:tplc="040C000F" w:tentative="1">
+      <w:start w:val="1"/>
+      <w:numFmt w:val="decimal"/>
+      <w:lvlText w:val="%4."/>
+      <w:lvlJc w:val="left"/>
+      <w:pPr>
+        <w:ind w:left="2880" w:hanging="360"/>
+      </w:pPr>
+    </w:lvl>
+    <w:lvl w:ilvl="4" w:tplc="040C0019" w:tentative="1">
+      <w:start w:val="1"/>
+      <w:numFmt w:val="lowerLetter"/>
+      <w:lvlText w:val="%5."/>
+      <w:lvlJc w:val="left"/>
+      <w:pPr>
+        <w:ind w:left="3600" w:hanging="360"/>
+      </w:pPr>
+    </w:lvl>
+    <w:lvl w:ilvl="5" w:tplc="040C001B" w:tentative="1">
+      <w:start w:val="1"/>
+      <w:numFmt w:val="lowerRoman"/>
+      <w:lvlText w:val="%6."/>
+      <w:lvlJc w:val="right"/>
+      <w:pPr>
+        <w:ind w:left="4320" w:hanging="180"/>
+      </w:pPr>
+    </w:lvl>
+    <w:lvl w:ilvl="6" w:tplc="040C000F" w:tentative="1">
+      <w:start w:val="1"/>
+      <w:numFmt w:val="decimal"/>
+      <w:lvlText w:val="%7."/>
+      <w:lvlJc w:val="left"/>
+      <w:pPr>
+        <w:ind w:left="5040" w:hanging="360"/>
+      </w:pPr>
+    </w:lvl>
+    <w:lvl w:ilvl="7" w:tplc="040C0019" w:tentative="1">
+      <w:start w:val="1"/>
+      <w:numFmt w:val="lowerLetter"/>
+      <w:lvlText w:val="%8."/>
+      <w:lvlJc w:val="left"/>
+      <w:pPr>
+        <w:ind w:left="5760" w:hanging="360"/>
+      </w:pPr>
+    </w:lvl>
+    <w:lvl w:ilvl="8" w:tplc="040C001B" w:tentative="1">
+      <w:start w:val="1"/>
+      <w:numFmt w:val="lowerRoman"/>
+      <w:lvlText w:val="%9."/>
+      <w:lvlJc w:val="right"/>
+      <w:pPr>
+        <w:ind w:left="6480" w:hanging="180"/>
+      </w:pPr>
+    </w:lvl>
+  </w:abstractNum>
+  <w:abstractNum w:abstractNumId="11" w15:restartNumberingAfterBreak="0">
     <w:nsid w:val="778F75C7"/>
     <w:multiLevelType w:val="hybridMultilevel"/>
     <w:tmpl w:val="5D8400CC"/>
@@ -995,20 +2077,225 @@
       </w:pPr>
     </w:lvl>
   </w:abstractNum>
+  <w:abstractNum w:abstractNumId="12" w15:restartNumberingAfterBreak="0">
+    <w:nsid w:val="7A48693E"/>
+    <w:multiLevelType w:val="hybridMultilevel"/>
+    <w:tmpl w:val="034CF084"/>
+    <w:lvl w:ilvl="0" w:tplc="040C000F">
+      <w:start w:val="1"/>
+      <w:numFmt w:val="decimal"/>
+      <w:lvlText w:val="%1."/>
+      <w:lvlJc w:val="left"/>
+      <w:pPr>
+        <w:ind w:left="720" w:hanging="360"/>
+      </w:pPr>
+      <w:rPr>
+        <w:rFonts w:hint="default"/>
+      </w:rPr>
+    </w:lvl>
+    <w:lvl w:ilvl="1" w:tplc="040C0019" w:tentative="1">
+      <w:start w:val="1"/>
+      <w:numFmt w:val="lowerLetter"/>
+      <w:lvlText w:val="%2."/>
+      <w:lvlJc w:val="left"/>
+      <w:pPr>
+        <w:ind w:left="1440" w:hanging="360"/>
+      </w:pPr>
+    </w:lvl>
+    <w:lvl w:ilvl="2" w:tplc="040C001B" w:tentative="1">
+      <w:start w:val="1"/>
+      <w:numFmt w:val="lowerRoman"/>
+      <w:lvlText w:val="%3."/>
+      <w:lvlJc w:val="right"/>
+      <w:pPr>
+        <w:ind w:left="2160" w:hanging="180"/>
+      </w:pPr>
+    </w:lvl>
+    <w:lvl w:ilvl="3" w:tplc="040C000F" w:tentative="1">
+      <w:start w:val="1"/>
+      <w:numFmt w:val="decimal"/>
+      <w:lvlText w:val="%4."/>
+      <w:lvlJc w:val="left"/>
+      <w:pPr>
+        <w:ind w:left="2880" w:hanging="360"/>
+      </w:pPr>
+    </w:lvl>
+    <w:lvl w:ilvl="4" w:tplc="040C0019" w:tentative="1">
+      <w:start w:val="1"/>
+      <w:numFmt w:val="lowerLetter"/>
+      <w:lvlText w:val="%5."/>
+      <w:lvlJc w:val="left"/>
+      <w:pPr>
+        <w:ind w:left="3600" w:hanging="360"/>
+      </w:pPr>
+    </w:lvl>
+    <w:lvl w:ilvl="5" w:tplc="040C001B" w:tentative="1">
+      <w:start w:val="1"/>
+      <w:numFmt w:val="lowerRoman"/>
+      <w:lvlText w:val="%6."/>
+      <w:lvlJc w:val="right"/>
+      <w:pPr>
+        <w:ind w:left="4320" w:hanging="180"/>
+      </w:pPr>
+    </w:lvl>
+    <w:lvl w:ilvl="6" w:tplc="040C000F" w:tentative="1">
+      <w:start w:val="1"/>
+      <w:numFmt w:val="decimal"/>
+      <w:lvlText w:val="%7."/>
+      <w:lvlJc w:val="left"/>
+      <w:pPr>
+        <w:ind w:left="5040" w:hanging="360"/>
+      </w:pPr>
+    </w:lvl>
+    <w:lvl w:ilvl="7" w:tplc="040C0019" w:tentative="1">
+      <w:start w:val="1"/>
+      <w:numFmt w:val="lowerLetter"/>
+      <w:lvlText w:val="%8."/>
+      <w:lvlJc w:val="left"/>
+      <w:pPr>
+        <w:ind w:left="5760" w:hanging="360"/>
+      </w:pPr>
+    </w:lvl>
+    <w:lvl w:ilvl="8" w:tplc="040C001B" w:tentative="1">
+      <w:start w:val="1"/>
+      <w:numFmt w:val="lowerRoman"/>
+      <w:lvlText w:val="%9."/>
+      <w:lvlJc w:val="right"/>
+      <w:pPr>
+        <w:ind w:left="6480" w:hanging="180"/>
+      </w:pPr>
+    </w:lvl>
+  </w:abstractNum>
+  <w:abstractNum w:abstractNumId="13" w15:restartNumberingAfterBreak="0">
+    <w:nsid w:val="7F6D45CA"/>
+    <w:multiLevelType w:val="hybridMultilevel"/>
+    <w:tmpl w:val="9228A66C"/>
+    <w:lvl w:ilvl="0" w:tplc="040C000F">
+      <w:start w:val="1"/>
+      <w:numFmt w:val="decimal"/>
+      <w:lvlText w:val="%1."/>
+      <w:lvlJc w:val="left"/>
+      <w:pPr>
+        <w:ind w:left="720" w:hanging="360"/>
+      </w:pPr>
+      <w:rPr>
+        <w:rFonts w:hint="default"/>
+      </w:rPr>
+    </w:lvl>
+    <w:lvl w:ilvl="1" w:tplc="040C0019" w:tentative="1">
+      <w:start w:val="1"/>
+      <w:numFmt w:val="lowerLetter"/>
+      <w:lvlText w:val="%2."/>
+      <w:lvlJc w:val="left"/>
+      <w:pPr>
+        <w:ind w:left="1440" w:hanging="360"/>
+      </w:pPr>
+    </w:lvl>
+    <w:lvl w:ilvl="2" w:tplc="040C001B" w:tentative="1">
+      <w:start w:val="1"/>
+      <w:numFmt w:val="lowerRoman"/>
+      <w:lvlText w:val="%3."/>
+      <w:lvlJc w:val="right"/>
+      <w:pPr>
+        <w:ind w:left="2160" w:hanging="180"/>
+      </w:pPr>
+    </w:lvl>
+    <w:lvl w:ilvl="3" w:tplc="040C000F" w:tentative="1">
+      <w:start w:val="1"/>
+      <w:numFmt w:val="decimal"/>
+      <w:lvlText w:val="%4."/>
+      <w:lvlJc w:val="left"/>
+      <w:pPr>
+        <w:ind w:left="2880" w:hanging="360"/>
+      </w:pPr>
+    </w:lvl>
+    <w:lvl w:ilvl="4" w:tplc="040C0019" w:tentative="1">
+      <w:start w:val="1"/>
+      <w:numFmt w:val="lowerLetter"/>
+      <w:lvlText w:val="%5."/>
+      <w:lvlJc w:val="left"/>
+      <w:pPr>
+        <w:ind w:left="3600" w:hanging="360"/>
+      </w:pPr>
+    </w:lvl>
+    <w:lvl w:ilvl="5" w:tplc="040C001B" w:tentative="1">
+      <w:start w:val="1"/>
+      <w:numFmt w:val="lowerRoman"/>
+      <w:lvlText w:val="%6."/>
+      <w:lvlJc w:val="right"/>
+      <w:pPr>
+        <w:ind w:left="4320" w:hanging="180"/>
+      </w:pPr>
+    </w:lvl>
+    <w:lvl w:ilvl="6" w:tplc="040C000F" w:tentative="1">
+      <w:start w:val="1"/>
+      <w:numFmt w:val="decimal"/>
+      <w:lvlText w:val="%7."/>
+      <w:lvlJc w:val="left"/>
+      <w:pPr>
+        <w:ind w:left="5040" w:hanging="360"/>
+      </w:pPr>
+    </w:lvl>
+    <w:lvl w:ilvl="7" w:tplc="040C0019" w:tentative="1">
+      <w:start w:val="1"/>
+      <w:numFmt w:val="lowerLetter"/>
+      <w:lvlText w:val="%8."/>
+      <w:lvlJc w:val="left"/>
+      <w:pPr>
+        <w:ind w:left="5760" w:hanging="360"/>
+      </w:pPr>
+    </w:lvl>
+    <w:lvl w:ilvl="8" w:tplc="040C001B" w:tentative="1">
+      <w:start w:val="1"/>
+      <w:numFmt w:val="lowerRoman"/>
+      <w:lvlText w:val="%9."/>
+      <w:lvlJc w:val="right"/>
+      <w:pPr>
+        <w:ind w:left="6480" w:hanging="180"/>
+      </w:pPr>
+    </w:lvl>
+  </w:abstractNum>
   <w:num w:numId="1">
+    <w:abstractNumId w:val="6"/>
+  </w:num>
+  <w:num w:numId="2">
+    <w:abstractNumId w:val="3"/>
+  </w:num>
+  <w:num w:numId="3">
     <w:abstractNumId w:val="2"/>
   </w:num>
-  <w:num w:numId="2">
+  <w:num w:numId="4">
+    <w:abstractNumId w:val="11"/>
+  </w:num>
+  <w:num w:numId="5">
+    <w:abstractNumId w:val="9"/>
+  </w:num>
+  <w:num w:numId="6">
     <w:abstractNumId w:val="1"/>
   </w:num>
-  <w:num w:numId="3">
+  <w:num w:numId="7">
     <w:abstractNumId w:val="0"/>
   </w:num>
-  <w:num w:numId="4">
+  <w:num w:numId="8">
+    <w:abstractNumId w:val="13"/>
+  </w:num>
+  <w:num w:numId="9">
+    <w:abstractNumId w:val="12"/>
+  </w:num>
+  <w:num w:numId="10">
+    <w:abstractNumId w:val="8"/>
+  </w:num>
+  <w:num w:numId="11">
+    <w:abstractNumId w:val="7"/>
+  </w:num>
+  <w:num w:numId="12">
+    <w:abstractNumId w:val="10"/>
+  </w:num>
+  <w:num w:numId="13">
+    <w:abstractNumId w:val="5"/>
+  </w:num>
+  <w:num w:numId="14">
     <w:abstractNumId w:val="4"/>
-  </w:num>
-  <w:num w:numId="5">
-    <w:abstractNumId w:val="3"/>
   </w:num>
 </w:numbering>
 </file>

</xml_diff>

<commit_message>
[Feature] Notifications lorsqu'on participe / annule sa participation à un groupe.
</commit_message>
<xml_diff>
--- a/doc/Notifications.docx
+++ b/doc/Notifications.docx
@@ -368,6 +368,58 @@
         <w:rPr>
           <w:lang w:val="en-US"/>
         </w:rPr>
+        <w:t>NotifGroupEvolution</w:t>
+      </w:r>
+      <w:proofErr w:type="spellEnd"/>
+    </w:p>
+    <w:p>
+      <w:pPr>
+        <w:rPr>
+          <w:lang w:val="en-US"/>
+        </w:rPr>
+      </w:pPr>
+    </w:p>
+    <w:p>
+      <w:pPr>
+        <w:pStyle w:val="ListParagraph"/>
+        <w:numPr>
+          <w:ilvl w:val="0"/>
+          <w:numId w:val="15"/>
+        </w:numPr>
+      </w:pPr>
+      <w:r>
+        <w:t>Lorsque l’on quitte le g</w:t>
+      </w:r>
+      <w:r>
+        <w:t>roupe</w:t>
+      </w:r>
+    </w:p>
+    <w:p>
+      <w:pPr>
+        <w:pStyle w:val="ListParagraph"/>
+        <w:numPr>
+          <w:ilvl w:val="0"/>
+          <w:numId w:val="15"/>
+        </w:numPr>
+      </w:pPr>
+      <w:r>
+        <w:t>Lorsque l’idée est supprimée</w:t>
+      </w:r>
+      <w:bookmarkStart w:id="0" w:name="_GoBack"/>
+      <w:bookmarkEnd w:id="0"/>
+    </w:p>
+    <w:p>
+      <w:pPr>
+        <w:pStyle w:val="Heading1"/>
+        <w:rPr>
+          <w:lang w:val="en-US"/>
+        </w:rPr>
+      </w:pPr>
+      <w:proofErr w:type="spellStart"/>
+      <w:r>
+        <w:rPr>
+          <w:lang w:val="en-US"/>
+        </w:rPr>
         <w:t>NotifGroupSuggestion</w:t>
       </w:r>
       <w:proofErr w:type="spellEnd"/>
@@ -710,6 +762,7 @@
     </w:p>
     <w:p>
       <w:r>
+        <w:lastRenderedPageBreak/>
         <w:br w:type="page"/>
       </w:r>
     </w:p>
@@ -947,8 +1000,6 @@
           <w:lang w:val="en-US"/>
         </w:rPr>
       </w:pPr>
-      <w:bookmarkStart w:id="0" w:name="_GoBack"/>
-      <w:bookmarkEnd w:id="0"/>
       <w:proofErr w:type="spellStart"/>
       <w:r>
         <w:rPr>
@@ -1114,6 +1165,95 @@
     </w:lvl>
   </w:abstractNum>
   <w:abstractNum w:abstractNumId="1" w15:restartNumberingAfterBreak="0">
+    <w:nsid w:val="136B1D1C"/>
+    <w:multiLevelType w:val="hybridMultilevel"/>
+    <w:tmpl w:val="34E0DDC4"/>
+    <w:lvl w:ilvl="0" w:tplc="040C000F">
+      <w:start w:val="1"/>
+      <w:numFmt w:val="decimal"/>
+      <w:lvlText w:val="%1."/>
+      <w:lvlJc w:val="left"/>
+      <w:pPr>
+        <w:ind w:left="720" w:hanging="360"/>
+      </w:pPr>
+      <w:rPr>
+        <w:rFonts w:hint="default"/>
+      </w:rPr>
+    </w:lvl>
+    <w:lvl w:ilvl="1" w:tplc="040C0019" w:tentative="1">
+      <w:start w:val="1"/>
+      <w:numFmt w:val="lowerLetter"/>
+      <w:lvlText w:val="%2."/>
+      <w:lvlJc w:val="left"/>
+      <w:pPr>
+        <w:ind w:left="1440" w:hanging="360"/>
+      </w:pPr>
+    </w:lvl>
+    <w:lvl w:ilvl="2" w:tplc="040C001B" w:tentative="1">
+      <w:start w:val="1"/>
+      <w:numFmt w:val="lowerRoman"/>
+      <w:lvlText w:val="%3."/>
+      <w:lvlJc w:val="right"/>
+      <w:pPr>
+        <w:ind w:left="2160" w:hanging="180"/>
+      </w:pPr>
+    </w:lvl>
+    <w:lvl w:ilvl="3" w:tplc="040C000F" w:tentative="1">
+      <w:start w:val="1"/>
+      <w:numFmt w:val="decimal"/>
+      <w:lvlText w:val="%4."/>
+      <w:lvlJc w:val="left"/>
+      <w:pPr>
+        <w:ind w:left="2880" w:hanging="360"/>
+      </w:pPr>
+    </w:lvl>
+    <w:lvl w:ilvl="4" w:tplc="040C0019" w:tentative="1">
+      <w:start w:val="1"/>
+      <w:numFmt w:val="lowerLetter"/>
+      <w:lvlText w:val="%5."/>
+      <w:lvlJc w:val="left"/>
+      <w:pPr>
+        <w:ind w:left="3600" w:hanging="360"/>
+      </w:pPr>
+    </w:lvl>
+    <w:lvl w:ilvl="5" w:tplc="040C001B" w:tentative="1">
+      <w:start w:val="1"/>
+      <w:numFmt w:val="lowerRoman"/>
+      <w:lvlText w:val="%6."/>
+      <w:lvlJc w:val="right"/>
+      <w:pPr>
+        <w:ind w:left="4320" w:hanging="180"/>
+      </w:pPr>
+    </w:lvl>
+    <w:lvl w:ilvl="6" w:tplc="040C000F" w:tentative="1">
+      <w:start w:val="1"/>
+      <w:numFmt w:val="decimal"/>
+      <w:lvlText w:val="%7."/>
+      <w:lvlJc w:val="left"/>
+      <w:pPr>
+        <w:ind w:left="5040" w:hanging="360"/>
+      </w:pPr>
+    </w:lvl>
+    <w:lvl w:ilvl="7" w:tplc="040C0019" w:tentative="1">
+      <w:start w:val="1"/>
+      <w:numFmt w:val="lowerLetter"/>
+      <w:lvlText w:val="%8."/>
+      <w:lvlJc w:val="left"/>
+      <w:pPr>
+        <w:ind w:left="5760" w:hanging="360"/>
+      </w:pPr>
+    </w:lvl>
+    <w:lvl w:ilvl="8" w:tplc="040C001B" w:tentative="1">
+      <w:start w:val="1"/>
+      <w:numFmt w:val="lowerRoman"/>
+      <w:lvlText w:val="%9."/>
+      <w:lvlJc w:val="right"/>
+      <w:pPr>
+        <w:ind w:left="6480" w:hanging="180"/>
+      </w:pPr>
+    </w:lvl>
+  </w:abstractNum>
+  <w:abstractNum w:abstractNumId="2" w15:restartNumberingAfterBreak="0">
     <w:nsid w:val="276B7B57"/>
     <w:multiLevelType w:val="hybridMultilevel"/>
     <w:tmpl w:val="64F22416"/>
@@ -1202,7 +1342,7 @@
       </w:pPr>
     </w:lvl>
   </w:abstractNum>
-  <w:abstractNum w:abstractNumId="2" w15:restartNumberingAfterBreak="0">
+  <w:abstractNum w:abstractNumId="3" w15:restartNumberingAfterBreak="0">
     <w:nsid w:val="2A07134E"/>
     <w:multiLevelType w:val="hybridMultilevel"/>
     <w:tmpl w:val="5D8400CC"/>
@@ -1288,7 +1428,7 @@
       </w:pPr>
     </w:lvl>
   </w:abstractNum>
-  <w:abstractNum w:abstractNumId="3" w15:restartNumberingAfterBreak="0">
+  <w:abstractNum w:abstractNumId="4" w15:restartNumberingAfterBreak="0">
     <w:nsid w:val="2BF8717D"/>
     <w:multiLevelType w:val="hybridMultilevel"/>
     <w:tmpl w:val="5D8400CC"/>
@@ -1374,7 +1514,7 @@
       </w:pPr>
     </w:lvl>
   </w:abstractNum>
-  <w:abstractNum w:abstractNumId="4" w15:restartNumberingAfterBreak="0">
+  <w:abstractNum w:abstractNumId="5" w15:restartNumberingAfterBreak="0">
     <w:nsid w:val="30CA6DF0"/>
     <w:multiLevelType w:val="hybridMultilevel"/>
     <w:tmpl w:val="71263812"/>
@@ -1463,7 +1603,7 @@
       </w:pPr>
     </w:lvl>
   </w:abstractNum>
-  <w:abstractNum w:abstractNumId="5" w15:restartNumberingAfterBreak="0">
+  <w:abstractNum w:abstractNumId="6" w15:restartNumberingAfterBreak="0">
     <w:nsid w:val="466B3A6C"/>
     <w:multiLevelType w:val="hybridMultilevel"/>
     <w:tmpl w:val="CCAEAEA2"/>
@@ -1552,7 +1692,7 @@
       </w:pPr>
     </w:lvl>
   </w:abstractNum>
-  <w:abstractNum w:abstractNumId="6" w15:restartNumberingAfterBreak="0">
+  <w:abstractNum w:abstractNumId="7" w15:restartNumberingAfterBreak="0">
     <w:nsid w:val="49F04958"/>
     <w:multiLevelType w:val="hybridMultilevel"/>
     <w:tmpl w:val="DC92826C"/>
@@ -1638,7 +1778,7 @@
       </w:pPr>
     </w:lvl>
   </w:abstractNum>
-  <w:abstractNum w:abstractNumId="7" w15:restartNumberingAfterBreak="0">
+  <w:abstractNum w:abstractNumId="8" w15:restartNumberingAfterBreak="0">
     <w:nsid w:val="4B000094"/>
     <w:multiLevelType w:val="hybridMultilevel"/>
     <w:tmpl w:val="5186F8E6"/>
@@ -1727,7 +1867,7 @@
       </w:pPr>
     </w:lvl>
   </w:abstractNum>
-  <w:abstractNum w:abstractNumId="8" w15:restartNumberingAfterBreak="0">
+  <w:abstractNum w:abstractNumId="9" w15:restartNumberingAfterBreak="0">
     <w:nsid w:val="5E912304"/>
     <w:multiLevelType w:val="hybridMultilevel"/>
     <w:tmpl w:val="642E9ED6"/>
@@ -1816,7 +1956,7 @@
       </w:pPr>
     </w:lvl>
   </w:abstractNum>
-  <w:abstractNum w:abstractNumId="9" w15:restartNumberingAfterBreak="0">
+  <w:abstractNum w:abstractNumId="10" w15:restartNumberingAfterBreak="0">
     <w:nsid w:val="65AB0D0F"/>
     <w:multiLevelType w:val="hybridMultilevel"/>
     <w:tmpl w:val="5D8400CC"/>
@@ -1902,7 +2042,7 @@
       </w:pPr>
     </w:lvl>
   </w:abstractNum>
-  <w:abstractNum w:abstractNumId="10" w15:restartNumberingAfterBreak="0">
+  <w:abstractNum w:abstractNumId="11" w15:restartNumberingAfterBreak="0">
     <w:nsid w:val="71B918D1"/>
     <w:multiLevelType w:val="hybridMultilevel"/>
     <w:tmpl w:val="4184F93E"/>
@@ -1991,7 +2131,7 @@
       </w:pPr>
     </w:lvl>
   </w:abstractNum>
-  <w:abstractNum w:abstractNumId="11" w15:restartNumberingAfterBreak="0">
+  <w:abstractNum w:abstractNumId="12" w15:restartNumberingAfterBreak="0">
     <w:nsid w:val="778F75C7"/>
     <w:multiLevelType w:val="hybridMultilevel"/>
     <w:tmpl w:val="5D8400CC"/>
@@ -2077,7 +2217,7 @@
       </w:pPr>
     </w:lvl>
   </w:abstractNum>
-  <w:abstractNum w:abstractNumId="12" w15:restartNumberingAfterBreak="0">
+  <w:abstractNum w:abstractNumId="13" w15:restartNumberingAfterBreak="0">
     <w:nsid w:val="7A48693E"/>
     <w:multiLevelType w:val="hybridMultilevel"/>
     <w:tmpl w:val="034CF084"/>
@@ -2166,7 +2306,7 @@
       </w:pPr>
     </w:lvl>
   </w:abstractNum>
-  <w:abstractNum w:abstractNumId="13" w15:restartNumberingAfterBreak="0">
+  <w:abstractNum w:abstractNumId="14" w15:restartNumberingAfterBreak="0">
     <w:nsid w:val="7F6D45CA"/>
     <w:multiLevelType w:val="hybridMultilevel"/>
     <w:tmpl w:val="9228A66C"/>
@@ -2256,46 +2396,49 @@
     </w:lvl>
   </w:abstractNum>
   <w:num w:numId="1">
-    <w:abstractNumId w:val="6"/>
+    <w:abstractNumId w:val="7"/>
   </w:num>
   <w:num w:numId="2">
+    <w:abstractNumId w:val="4"/>
+  </w:num>
+  <w:num w:numId="3">
     <w:abstractNumId w:val="3"/>
   </w:num>
-  <w:num w:numId="3">
-    <w:abstractNumId w:val="2"/>
-  </w:num>
   <w:num w:numId="4">
-    <w:abstractNumId w:val="11"/>
+    <w:abstractNumId w:val="12"/>
   </w:num>
   <w:num w:numId="5">
-    <w:abstractNumId w:val="9"/>
+    <w:abstractNumId w:val="10"/>
   </w:num>
   <w:num w:numId="6">
-    <w:abstractNumId w:val="1"/>
+    <w:abstractNumId w:val="2"/>
   </w:num>
   <w:num w:numId="7">
     <w:abstractNumId w:val="0"/>
   </w:num>
   <w:num w:numId="8">
+    <w:abstractNumId w:val="14"/>
+  </w:num>
+  <w:num w:numId="9">
     <w:abstractNumId w:val="13"/>
   </w:num>
-  <w:num w:numId="9">
-    <w:abstractNumId w:val="12"/>
+  <w:num w:numId="10">
+    <w:abstractNumId w:val="9"/>
   </w:num>
-  <w:num w:numId="10">
+  <w:num w:numId="11">
     <w:abstractNumId w:val="8"/>
   </w:num>
-  <w:num w:numId="11">
-    <w:abstractNumId w:val="7"/>
-  </w:num>
   <w:num w:numId="12">
-    <w:abstractNumId w:val="10"/>
+    <w:abstractNumId w:val="11"/>
   </w:num>
   <w:num w:numId="13">
+    <w:abstractNumId w:val="6"/>
+  </w:num>
+  <w:num w:numId="14">
     <w:abstractNumId w:val="5"/>
   </w:num>
-  <w:num w:numId="14">
-    <w:abstractNumId w:val="4"/>
+  <w:num w:numId="15">
+    <w:abstractNumId w:val="1"/>
   </w:num>
 </w:numbering>
 </file>

</xml_diff>

<commit_message>
[Feature] Suppression des suggestions de groupes si on va le détail dudit groupe.
</commit_message>
<xml_diff>
--- a/doc/Notifications.docx
+++ b/doc/Notifications.docx
@@ -405,8 +405,6 @@
       <w:r>
         <w:t>Lorsque l’idée est supprimée</w:t>
       </w:r>
-      <w:bookmarkStart w:id="0" w:name="_GoBack"/>
-      <w:bookmarkEnd w:id="0"/>
     </w:p>
     <w:p>
       <w:pPr>
@@ -470,6 +468,20 @@
         <w:t>Lorsque le groupe est détruit</w:t>
       </w:r>
     </w:p>
+    <w:p>
+      <w:pPr>
+        <w:pStyle w:val="ListParagraph"/>
+        <w:numPr>
+          <w:ilvl w:val="0"/>
+          <w:numId w:val="6"/>
+        </w:numPr>
+      </w:pPr>
+      <w:r>
+        <w:t>Lorsqu’on affiche le détail du groupe</w:t>
+      </w:r>
+      <w:bookmarkStart w:id="0" w:name="_GoBack"/>
+      <w:bookmarkEnd w:id="0"/>
+    </w:p>
     <w:p/>
     <w:p>
       <w:pPr>
@@ -754,6 +766,7 @@
         </w:numPr>
       </w:pPr>
       <w:r>
+        <w:lastRenderedPageBreak/>
         <w:t>Si on affiche la p</w:t>
       </w:r>
       <w:r>
@@ -762,7 +775,6 @@
     </w:p>
     <w:p>
       <w:r>
-        <w:lastRenderedPageBreak/>
         <w:br w:type="page"/>
       </w:r>
     </w:p>

</xml_diff>